<commit_message>
Atualização e correção ortográfica
Histórico das revisões, Requisítos e alinhamento de tabela
</commit_message>
<xml_diff>
--- a/PT-Plano_de_Testes/PT-Plano_de_Testes.docx.docx
+++ b/PT-Plano_de_Testes/PT-Plano_de_Testes.docx.docx
@@ -55,13 +55,23 @@
         </w:rPr>
         <w:t xml:space="preserve">Cliente: </w:t>
       </w:r>
+      <w:proofErr w:type="spellStart"/>
       <w:r>
         <w:rPr>
           <w:b/>
           <w:i/>
           <w:sz w:val="40"/>
         </w:rPr>
-        <w:t>Ivna Valença</w:t>
+        <w:t>Ivna</w:t>
+      </w:r>
+      <w:proofErr w:type="spellEnd"/>
+      <w:r>
+        <w:rPr>
+          <w:b/>
+          <w:i/>
+          <w:sz w:val="40"/>
+        </w:rPr>
+        <w:t xml:space="preserve"> Valença</w:t>
       </w:r>
     </w:p>
     <w:p>
@@ -113,7 +123,7 @@
           <w:b/>
           <w:sz w:val="36"/>
         </w:rPr>
-        <w:t>Versão: 1.0</w:t>
+        <w:t>Versão: 1.2</w:t>
       </w:r>
     </w:p>
     <w:p/>
@@ -153,11 +163,19 @@
       <w:pPr>
         <w:jc w:val="right"/>
       </w:pPr>
+      <w:proofErr w:type="spellStart"/>
       <w:r>
         <w:rPr>
           <w:sz w:val="28"/>
         </w:rPr>
-        <w:t>Fabiene Souza</w:t>
+        <w:t>Fabiene</w:t>
+      </w:r>
+      <w:proofErr w:type="spellEnd"/>
+      <w:r>
+        <w:rPr>
+          <w:sz w:val="28"/>
+        </w:rPr>
+        <w:t xml:space="preserve"> Souza</w:t>
       </w:r>
     </w:p>
     <w:p>
@@ -295,6 +313,7 @@
             <w:pPr>
               <w:keepLines/>
               <w:spacing w:after="120"/>
+              <w:jc w:val="center"/>
             </w:pPr>
             <w:r>
               <w:rPr>
@@ -329,9 +348,21 @@
           <w:p>
             <w:pPr>
               <w:jc w:val="center"/>
-            </w:pPr>
-            <w:r>
+              <w:rPr>
+                <w:rFonts w:asciiTheme="minorHAnsi" w:hAnsiTheme="minorHAnsi"/>
+              </w:rPr>
+            </w:pPr>
+            <w:r>
+              <w:rPr>
+                <w:rFonts w:asciiTheme="minorHAnsi" w:hAnsiTheme="minorHAnsi"/>
+              </w:rPr>
               <w:t>Richardson</w:t>
+            </w:r>
+            <w:r>
+              <w:rPr>
+                <w:rFonts w:asciiTheme="minorHAnsi" w:hAnsiTheme="minorHAnsi"/>
+              </w:rPr>
+              <w:t xml:space="preserve"> Tibúrcio</w:t>
             </w:r>
           </w:p>
         </w:tc>
@@ -345,7 +376,14 @@
             <w:pPr>
               <w:keepLines/>
               <w:spacing w:after="120"/>
-            </w:pPr>
+              <w:jc w:val="center"/>
+            </w:pPr>
+            <w:r>
+              <w:t>02</w:t>
+            </w:r>
+            <w:r>
+              <w:t>/06/2015</w:t>
+            </w:r>
           </w:p>
         </w:tc>
         <w:tc>
@@ -356,7 +394,31 @@
             <w:pPr>
               <w:keepLines/>
               <w:spacing w:after="120"/>
-            </w:pPr>
+              <w:jc w:val="center"/>
+              <w:rPr>
+                <w:rFonts w:asciiTheme="minorHAnsi" w:hAnsiTheme="minorHAnsi"/>
+              </w:rPr>
+            </w:pPr>
+            <w:r>
+              <w:rPr>
+                <w:rFonts w:asciiTheme="minorHAnsi" w:hAnsiTheme="minorHAnsi"/>
+              </w:rPr>
+              <w:t xml:space="preserve">Escopo, </w:t>
+            </w:r>
+            <w:r>
+              <w:rPr>
+                <w:rFonts w:asciiTheme="minorHAnsi" w:hAnsiTheme="minorHAnsi"/>
+              </w:rPr>
+              <w:t xml:space="preserve">Requisitos, </w:t>
+            </w:r>
+            <w:proofErr w:type="gramStart"/>
+            <w:r>
+              <w:rPr>
+                <w:rFonts w:asciiTheme="minorHAnsi" w:hAnsiTheme="minorHAnsi"/>
+              </w:rPr>
+              <w:t>estratégia</w:t>
+            </w:r>
+            <w:proofErr w:type="gramEnd"/>
           </w:p>
         </w:tc>
         <w:tc>
@@ -366,7 +428,95 @@
           <w:p>
             <w:pPr>
               <w:jc w:val="center"/>
-            </w:pPr>
+              <w:rPr>
+                <w:rFonts w:asciiTheme="minorHAnsi" w:hAnsiTheme="minorHAnsi"/>
+              </w:rPr>
+            </w:pPr>
+            <w:r>
+              <w:rPr>
+                <w:rFonts w:asciiTheme="minorHAnsi" w:hAnsiTheme="minorHAnsi"/>
+              </w:rPr>
+              <w:t xml:space="preserve">Richardson Tibúrcio, </w:t>
+            </w:r>
+            <w:proofErr w:type="spellStart"/>
+            <w:r>
+              <w:rPr>
+                <w:rFonts w:asciiTheme="minorHAnsi" w:hAnsiTheme="minorHAnsi"/>
+              </w:rPr>
+              <w:t>Fabiene</w:t>
+            </w:r>
+            <w:proofErr w:type="spellEnd"/>
+            <w:r>
+              <w:rPr>
+                <w:rFonts w:asciiTheme="minorHAnsi" w:hAnsiTheme="minorHAnsi"/>
+              </w:rPr>
+              <w:t xml:space="preserve"> </w:t>
+            </w:r>
+            <w:proofErr w:type="gramStart"/>
+            <w:r>
+              <w:rPr>
+                <w:rFonts w:asciiTheme="minorHAnsi" w:hAnsiTheme="minorHAnsi"/>
+              </w:rPr>
+              <w:t>Souza</w:t>
+            </w:r>
+            <w:proofErr w:type="gramEnd"/>
+          </w:p>
+        </w:tc>
+      </w:tr>
+      <w:tr>
+        <w:tc>
+          <w:tcPr>
+            <w:tcW w:w="2642" w:type="dxa"/>
+          </w:tcPr>
+          <w:p>
+            <w:pPr>
+              <w:keepLines/>
+              <w:spacing w:after="120"/>
+              <w:jc w:val="center"/>
+            </w:pPr>
+            <w:r>
+              <w:t>03/06/2015</w:t>
+            </w:r>
+          </w:p>
+        </w:tc>
+        <w:tc>
+          <w:tcPr>
+            <w:tcW w:w="4293" w:type="dxa"/>
+          </w:tcPr>
+          <w:p>
+            <w:pPr>
+              <w:keepLines/>
+              <w:spacing w:after="120"/>
+              <w:jc w:val="center"/>
+              <w:rPr>
+                <w:rFonts w:asciiTheme="minorHAnsi" w:hAnsiTheme="minorHAnsi"/>
+              </w:rPr>
+            </w:pPr>
+            <w:r>
+              <w:rPr>
+                <w:rFonts w:asciiTheme="minorHAnsi" w:hAnsiTheme="minorHAnsi"/>
+              </w:rPr>
+              <w:t>Correção ortográfica e atualização</w:t>
+            </w:r>
+          </w:p>
+        </w:tc>
+        <w:tc>
+          <w:tcPr>
+            <w:tcW w:w="2641" w:type="dxa"/>
+          </w:tcPr>
+          <w:p>
+            <w:pPr>
+              <w:jc w:val="center"/>
+              <w:rPr>
+                <w:rFonts w:asciiTheme="minorHAnsi" w:hAnsiTheme="minorHAnsi"/>
+              </w:rPr>
+            </w:pPr>
+            <w:r>
+              <w:rPr>
+                <w:rFonts w:asciiTheme="minorHAnsi" w:hAnsiTheme="minorHAnsi"/>
+              </w:rPr>
+              <w:t>Adriano Vasconcelos</w:t>
+            </w:r>
           </w:p>
         </w:tc>
       </w:tr>
@@ -675,12 +825,14 @@
         </w:rPr>
         <w:t>Nível na sequência de teste.</w:t>
       </w:r>
+      <w:proofErr w:type="gramStart"/>
       <w:r>
         <w:rPr>
           <w:smallCaps/>
         </w:rPr>
         <w:tab/>
       </w:r>
+      <w:proofErr w:type="gramEnd"/>
     </w:p>
     <w:p>
       <w:pPr>
@@ -713,6 +865,7 @@
         </w:rPr>
         <w:t>REQUISITOS A TESTAR</w:t>
       </w:r>
+      <w:proofErr w:type="gramStart"/>
       <w:r>
         <w:rPr>
           <w:b/>
@@ -720,6 +873,7 @@
         </w:rPr>
         <w:tab/>
       </w:r>
+      <w:proofErr w:type="gramEnd"/>
     </w:p>
     <w:p>
       <w:pPr>
@@ -892,8 +1046,17 @@
           <w:rFonts w:ascii="Calibri" w:eastAsia="Calibri" w:hAnsi="Calibri" w:cs="Calibri"/>
           <w:smallCaps/>
         </w:rPr>
-        <w:t>Teste de Performance</w:t>
-      </w:r>
+        <w:t xml:space="preserve">Teste de </w:t>
+      </w:r>
+      <w:proofErr w:type="gramStart"/>
+      <w:r>
+        <w:rPr>
+          <w:rFonts w:ascii="Calibri" w:eastAsia="Calibri" w:hAnsi="Calibri" w:cs="Calibri"/>
+          <w:smallCaps/>
+        </w:rPr>
+        <w:t>Performance</w:t>
+      </w:r>
+      <w:proofErr w:type="gramEnd"/>
       <w:r>
         <w:rPr>
           <w:smallCaps/>
@@ -1112,6 +1275,7 @@
         </w:rPr>
         <w:t>Estratégia de Teste</w:t>
       </w:r>
+      <w:proofErr w:type="gramStart"/>
       <w:r>
         <w:rPr>
           <w:b/>
@@ -1119,6 +1283,7 @@
         </w:rPr>
         <w:tab/>
       </w:r>
+      <w:proofErr w:type="gramEnd"/>
     </w:p>
     <w:p>
       <w:pPr>
@@ -1299,8 +1464,18 @@
           <w:b/>
           <w:i/>
         </w:rPr>
-        <w:t>Teste de Performance</w:t>
-      </w:r>
+        <w:t xml:space="preserve">Teste de </w:t>
+      </w:r>
+      <w:proofErr w:type="gramStart"/>
+      <w:r>
+        <w:rPr>
+          <w:rFonts w:ascii="Calibri" w:eastAsia="Calibri" w:hAnsi="Calibri" w:cs="Calibri"/>
+          <w:b/>
+          <w:i/>
+        </w:rPr>
+        <w:t>Performance</w:t>
+      </w:r>
+      <w:proofErr w:type="gramEnd"/>
       <w:r>
         <w:rPr>
           <w:i/>
@@ -1525,6 +1700,7 @@
         </w:rPr>
         <w:t>Requisitos de suspensão e retomada</w:t>
       </w:r>
+      <w:proofErr w:type="gramStart"/>
       <w:r>
         <w:rPr>
           <w:b/>
@@ -1532,6 +1708,7 @@
         </w:rPr>
         <w:tab/>
       </w:r>
+      <w:proofErr w:type="gramEnd"/>
     </w:p>
     <w:p>
       <w:pPr>
@@ -1564,6 +1741,7 @@
         </w:rPr>
         <w:t>Matriz de rastreabilidade</w:t>
       </w:r>
+      <w:proofErr w:type="gramStart"/>
       <w:r>
         <w:rPr>
           <w:b/>
@@ -1571,6 +1749,7 @@
         </w:rPr>
         <w:tab/>
       </w:r>
+      <w:proofErr w:type="gramEnd"/>
     </w:p>
     <w:p>
       <w:pPr>
@@ -1642,6 +1821,7 @@
         </w:rPr>
         <w:t>Necessidade treinamento da equipe</w:t>
       </w:r>
+      <w:proofErr w:type="gramStart"/>
       <w:r>
         <w:rPr>
           <w:b/>
@@ -1649,6 +1829,7 @@
         </w:rPr>
         <w:tab/>
       </w:r>
+      <w:proofErr w:type="gramEnd"/>
     </w:p>
     <w:p>
       <w:pPr>
@@ -1681,6 +1862,7 @@
         </w:rPr>
         <w:t>Cobertura dos testes</w:t>
       </w:r>
+      <w:proofErr w:type="gramStart"/>
       <w:r>
         <w:rPr>
           <w:b/>
@@ -1688,6 +1870,7 @@
         </w:rPr>
         <w:tab/>
       </w:r>
+      <w:proofErr w:type="gramEnd"/>
     </w:p>
     <w:p>
       <w:pPr>
@@ -1807,7 +1990,23 @@
           <w:rFonts w:ascii="Calibri" w:eastAsia="Calibri" w:hAnsi="Calibri" w:cs="Calibri"/>
           <w:sz w:val="22"/>
         </w:rPr>
-        <w:t xml:space="preserve"> Esse documento do Plano de Testes  tem por objetivo elaborar a estrutura para garantir a confiabilidade do programa, através dos casos de testes, é por ele que iremos identificar como o sistema se comportará a cada interação feita, pois, a finalidade dos testes é  obter um bom funcionamento do sistema, para se fazer bons testes é preciso ter um bom documento de teste  , minimizando  erros, os níveis de testes aumentaram de acordo com os testes aplicados, e da forma que responderá a cada teste. O plano de teste é desenvolvido para se obter uma maior interação entre o desenvolvedor e o cliente, assim uniformizando os conceitos e criando uma maior credibilidade no software.</w:t>
+        <w:t xml:space="preserve"> Esse documento do Plano de Testes</w:t>
+      </w:r>
+      <w:proofErr w:type="gramStart"/>
+      <w:r>
+        <w:rPr>
+          <w:rFonts w:ascii="Calibri" w:eastAsia="Calibri" w:hAnsi="Calibri" w:cs="Calibri"/>
+          <w:sz w:val="22"/>
+        </w:rPr>
+        <w:t xml:space="preserve">  </w:t>
+      </w:r>
+      <w:proofErr w:type="gramEnd"/>
+      <w:r>
+        <w:rPr>
+          <w:rFonts w:ascii="Calibri" w:eastAsia="Calibri" w:hAnsi="Calibri" w:cs="Calibri"/>
+          <w:sz w:val="22"/>
+        </w:rPr>
+        <w:t>tem por objetivo elaborar a estrutura para garantir a confiabilidade do programa, através dos casos de testes, é por ele que iremos identificar como o sistema se comportará a cada interação feita, pois, a finalidade dos testes é  obter um bom funcionamento do sistema, para se fazer bons testes é preciso ter um bom documento de teste  , minimizando  erros, os níveis de testes aumentaram de acordo com os testes aplicados, e da forma que responderá a cada teste. O plano de teste é desenvolvido para se obter uma maior interação entre o desenvolvedor e o cliente, assim uniformizando os conceitos e criando uma maior credibilidade no software.</w:t>
       </w:r>
     </w:p>
     <w:p>
@@ -1844,7 +2043,23 @@
           <w:rFonts w:ascii="Calibri" w:eastAsia="Calibri" w:hAnsi="Calibri" w:cs="Calibri"/>
           <w:sz w:val="22"/>
         </w:rPr>
-        <w:t>Esse projeto tem como objetivo desenvolver um planejamento para o programa Mão na Roda, será um programa para uma oficina onde terá cadastro de cliente, usuário poderá  optar em escolher a opção de conserto ou reparo do  veículo, terá a opção cadastro de veiculo, o programa terá um cadastro para funcionários onde os mesmo terão acesso as áreas de mecânica, atendimento e outros, tudo que for relacionado ao veiculo será impresso na tela com o prazo de garantia e a impressão física do serviço prestado.</w:t>
+        <w:t>Esse projeto tem como objetivo desenvolver um planejamento para o programa Mão na Roda, será um programa para uma oficina onde terá cadastro de cliente, usuário poderá</w:t>
+      </w:r>
+      <w:proofErr w:type="gramStart"/>
+      <w:r>
+        <w:rPr>
+          <w:rFonts w:ascii="Calibri" w:eastAsia="Calibri" w:hAnsi="Calibri" w:cs="Calibri"/>
+          <w:sz w:val="22"/>
+        </w:rPr>
+        <w:t xml:space="preserve">  </w:t>
+      </w:r>
+      <w:proofErr w:type="gramEnd"/>
+      <w:r>
+        <w:rPr>
+          <w:rFonts w:ascii="Calibri" w:eastAsia="Calibri" w:hAnsi="Calibri" w:cs="Calibri"/>
+          <w:sz w:val="22"/>
+        </w:rPr>
+        <w:t>optar em escolher a opção de conserto ou reparo do  veículo, terá a opção cadastro de veiculo, o programa terá um cadastro para funcionários onde os mesmo terão acesso as áreas de mecânica, atendimento e outros, tudo que for relacionado ao veiculo será impresso na tela com o prazo de garantia e a impressão física do serviço prestado.</w:t>
       </w:r>
     </w:p>
     <w:p>
@@ -1954,7 +2169,27 @@
           <w:sz w:val="22"/>
           <w:highlight w:val="white"/>
         </w:rPr>
-        <w:t>Iremos fazer o teste de performance que são divididos em 3 tipos:</w:t>
+        <w:t xml:space="preserve">Iremos fazer o teste de </w:t>
+      </w:r>
+      <w:proofErr w:type="gramStart"/>
+      <w:r>
+        <w:rPr>
+          <w:rFonts w:ascii="Calibri" w:eastAsia="Calibri" w:hAnsi="Calibri" w:cs="Calibri"/>
+          <w:b w:val="0"/>
+          <w:sz w:val="22"/>
+          <w:highlight w:val="white"/>
+        </w:rPr>
+        <w:t>performance</w:t>
+      </w:r>
+      <w:proofErr w:type="gramEnd"/>
+      <w:r>
+        <w:rPr>
+          <w:rFonts w:ascii="Calibri" w:eastAsia="Calibri" w:hAnsi="Calibri" w:cs="Calibri"/>
+          <w:b w:val="0"/>
+          <w:sz w:val="22"/>
+          <w:highlight w:val="white"/>
+        </w:rPr>
+        <w:t xml:space="preserve"> que são divididos em 3 tipos:</w:t>
       </w:r>
     </w:p>
     <w:p>
@@ -1981,7 +2216,25 @@
           <w:sz w:val="22"/>
           <w:highlight w:val="white"/>
         </w:rPr>
-        <w:t>Teste de carga ,iremos testar transações, número de usuários simultâneos e o tempo de resposta.</w:t>
+        <w:t xml:space="preserve">Teste de </w:t>
+      </w:r>
+      <w:r>
+        <w:rPr>
+          <w:rFonts w:ascii="Calibri" w:eastAsia="Calibri" w:hAnsi="Calibri" w:cs="Calibri"/>
+          <w:b w:val="0"/>
+          <w:sz w:val="22"/>
+          <w:highlight w:val="white"/>
+        </w:rPr>
+        <w:t xml:space="preserve">carga, </w:t>
+      </w:r>
+      <w:r>
+        <w:rPr>
+          <w:rFonts w:ascii="Calibri" w:eastAsia="Calibri" w:hAnsi="Calibri" w:cs="Calibri"/>
+          <w:b w:val="0"/>
+          <w:sz w:val="22"/>
+          <w:highlight w:val="white"/>
+        </w:rPr>
+        <w:t>iremos testar transações, número de usuários simultâneos e o tempo de resposta.</w:t>
       </w:r>
     </w:p>
     <w:p>
@@ -2010,7 +2263,45 @@
           <w:sz w:val="22"/>
           <w:highlight w:val="white"/>
         </w:rPr>
-        <w:t xml:space="preserve">Teste de stress ,Iremos aumentar a carga dos testes colocando em condições extremas seu uso </w:t>
+        <w:t xml:space="preserve">Teste de </w:t>
+      </w:r>
+      <w:r>
+        <w:rPr>
+          <w:rFonts w:ascii="Calibri" w:eastAsia="Calibri" w:hAnsi="Calibri" w:cs="Calibri"/>
+          <w:b w:val="0"/>
+          <w:sz w:val="22"/>
+          <w:highlight w:val="white"/>
+        </w:rPr>
+        <w:t xml:space="preserve">stress, </w:t>
+      </w:r>
+      <w:r>
+        <w:rPr>
+          <w:rFonts w:ascii="Calibri" w:eastAsia="Calibri" w:hAnsi="Calibri" w:cs="Calibri"/>
+          <w:b w:val="0"/>
+          <w:sz w:val="22"/>
+          <w:highlight w:val="white"/>
+        </w:rPr>
+        <w:t xml:space="preserve">Iremos aumentar a carga dos testes colocando em condições extremas seu </w:t>
+      </w:r>
+      <w:proofErr w:type="gramStart"/>
+      <w:r>
+        <w:rPr>
+          <w:rFonts w:ascii="Calibri" w:eastAsia="Calibri" w:hAnsi="Calibri" w:cs="Calibri"/>
+          <w:b w:val="0"/>
+          <w:sz w:val="22"/>
+          <w:highlight w:val="white"/>
+        </w:rPr>
+        <w:t>uso</w:t>
+      </w:r>
+      <w:proofErr w:type="gramEnd"/>
+      <w:r>
+        <w:rPr>
+          <w:rFonts w:ascii="Calibri" w:eastAsia="Calibri" w:hAnsi="Calibri" w:cs="Calibri"/>
+          <w:b w:val="0"/>
+          <w:sz w:val="22"/>
+          <w:highlight w:val="white"/>
+        </w:rPr>
+        <w:t xml:space="preserve"> </w:t>
       </w:r>
     </w:p>
     <w:p>
@@ -2040,7 +2331,27 @@
           <w:highlight w:val="white"/>
         </w:rPr>
         <w:lastRenderedPageBreak/>
-        <w:t>Teste de estabilidade, Para entender se o sistema  se apresenta de modo satisfatório após algum tempo de uso.</w:t>
+        <w:t>Teste de estabilidade, Para entender se o sistema</w:t>
+      </w:r>
+      <w:proofErr w:type="gramStart"/>
+      <w:r>
+        <w:rPr>
+          <w:rFonts w:ascii="Calibri" w:eastAsia="Calibri" w:hAnsi="Calibri" w:cs="Calibri"/>
+          <w:b w:val="0"/>
+          <w:sz w:val="22"/>
+          <w:highlight w:val="white"/>
+        </w:rPr>
+        <w:t xml:space="preserve">  </w:t>
+      </w:r>
+      <w:proofErr w:type="gramEnd"/>
+      <w:r>
+        <w:rPr>
+          <w:rFonts w:ascii="Calibri" w:eastAsia="Calibri" w:hAnsi="Calibri" w:cs="Calibri"/>
+          <w:b w:val="0"/>
+          <w:sz w:val="22"/>
+          <w:highlight w:val="white"/>
+        </w:rPr>
+        <w:t>se apresenta de modo satisfatório após algum tempo de uso.</w:t>
       </w:r>
     </w:p>
     <w:p>
@@ -2055,7 +2366,14 @@
           <w:rFonts w:ascii="Calibri" w:eastAsia="Calibri" w:hAnsi="Calibri" w:cs="Calibri"/>
           <w:sz w:val="22"/>
         </w:rPr>
-        <w:t>Teste de Usabilidade , para entender se o layout esta de fácil entendimento pelo usuário.</w:t>
+        <w:t>Teste de Usabilidade</w:t>
+      </w:r>
+      <w:r>
+        <w:rPr>
+          <w:rFonts w:ascii="Calibri" w:eastAsia="Calibri" w:hAnsi="Calibri" w:cs="Calibri"/>
+          <w:sz w:val="22"/>
+        </w:rPr>
+        <w:t>, para entender se o layout esta de fácil entendimento pelo usuário.</w:t>
       </w:r>
     </w:p>
     <w:p>
@@ -2087,7 +2405,23 @@
           <w:rFonts w:ascii="Calibri" w:eastAsia="Calibri" w:hAnsi="Calibri" w:cs="Calibri"/>
           <w:sz w:val="22"/>
         </w:rPr>
-        <w:t xml:space="preserve">Não iremos fazer o teste de classe do objeto, teste estrutural , </w:t>
+        <w:t xml:space="preserve">Não iremos fazer o teste de classe do objeto, teste </w:t>
+      </w:r>
+      <w:proofErr w:type="gramStart"/>
+      <w:r>
+        <w:rPr>
+          <w:rFonts w:ascii="Calibri" w:eastAsia="Calibri" w:hAnsi="Calibri" w:cs="Calibri"/>
+          <w:sz w:val="22"/>
+        </w:rPr>
+        <w:t>estrutural ,</w:t>
+      </w:r>
+      <w:proofErr w:type="gramEnd"/>
+      <w:r>
+        <w:rPr>
+          <w:rFonts w:ascii="Calibri" w:eastAsia="Calibri" w:hAnsi="Calibri" w:cs="Calibri"/>
+          <w:sz w:val="22"/>
+        </w:rPr>
+        <w:t xml:space="preserve"> </w:t>
       </w:r>
       <w:r>
         <w:rPr>
@@ -2177,13 +2511,23 @@
       </w:pPr>
     </w:p>
     <w:p>
+      <w:proofErr w:type="gramStart"/>
       <w:r>
         <w:rPr>
           <w:rFonts w:ascii="Calibri" w:eastAsia="Calibri" w:hAnsi="Calibri" w:cs="Calibri"/>
           <w:b/>
           <w:sz w:val="22"/>
         </w:rPr>
-        <w:t>1.4 Identificação do Projeto</w:t>
+        <w:t>1.4 Identificação</w:t>
+      </w:r>
+      <w:proofErr w:type="gramEnd"/>
+      <w:r>
+        <w:rPr>
+          <w:rFonts w:ascii="Calibri" w:eastAsia="Calibri" w:hAnsi="Calibri" w:cs="Calibri"/>
+          <w:b/>
+          <w:sz w:val="22"/>
+        </w:rPr>
+        <w:t xml:space="preserve"> do Projeto</w:t>
       </w:r>
     </w:p>
     <w:tbl>
@@ -2477,12 +2821,21 @@
               </w:rPr>
               <w:t>■</w:t>
             </w:r>
-            <w:r>
-              <w:rPr>
-                <w:rFonts w:ascii="Calibri" w:eastAsia="Calibri" w:hAnsi="Calibri" w:cs="Calibri"/>
-                <w:sz w:val="22"/>
-              </w:rPr>
-              <w:t xml:space="preserve">  Não</w:t>
+            <w:proofErr w:type="gramStart"/>
+            <w:r>
+              <w:rPr>
+                <w:rFonts w:ascii="Calibri" w:eastAsia="Calibri" w:hAnsi="Calibri" w:cs="Calibri"/>
+                <w:sz w:val="22"/>
+              </w:rPr>
+              <w:t xml:space="preserve">  </w:t>
+            </w:r>
+            <w:proofErr w:type="gramEnd"/>
+            <w:r>
+              <w:rPr>
+                <w:rFonts w:ascii="Calibri" w:eastAsia="Calibri" w:hAnsi="Calibri" w:cs="Calibri"/>
+                <w:sz w:val="22"/>
+              </w:rPr>
+              <w:t>Não</w:t>
             </w:r>
           </w:p>
         </w:tc>
@@ -2522,12 +2875,21 @@
               </w:rPr>
               <w:t>■</w:t>
             </w:r>
-            <w:r>
-              <w:rPr>
-                <w:rFonts w:ascii="Calibri" w:eastAsia="Calibri" w:hAnsi="Calibri" w:cs="Calibri"/>
-                <w:sz w:val="22"/>
-              </w:rPr>
-              <w:t xml:space="preserve">  Não</w:t>
+            <w:proofErr w:type="gramStart"/>
+            <w:r>
+              <w:rPr>
+                <w:rFonts w:ascii="Calibri" w:eastAsia="Calibri" w:hAnsi="Calibri" w:cs="Calibri"/>
+                <w:sz w:val="22"/>
+              </w:rPr>
+              <w:t xml:space="preserve">  </w:t>
+            </w:r>
+            <w:proofErr w:type="gramEnd"/>
+            <w:r>
+              <w:rPr>
+                <w:rFonts w:ascii="Calibri" w:eastAsia="Calibri" w:hAnsi="Calibri" w:cs="Calibri"/>
+                <w:sz w:val="22"/>
+              </w:rPr>
+              <w:t>Não</w:t>
             </w:r>
           </w:p>
         </w:tc>
@@ -2930,8 +3292,14 @@
             <w:pPr>
               <w:keepLines/>
               <w:spacing w:after="120"/>
-              <w:jc w:val="center"/>
-            </w:pPr>
+            </w:pPr>
+            <w:r>
+              <w:rPr>
+                <w:rFonts w:ascii="Calibri" w:eastAsia="Calibri" w:hAnsi="Calibri" w:cs="Calibri"/>
+                <w:sz w:val="22"/>
+              </w:rPr>
+              <w:t xml:space="preserve">       </w:t>
+            </w:r>
             <w:r>
               <w:rPr>
                 <w:rFonts w:ascii="Calibri" w:eastAsia="Calibri" w:hAnsi="Calibri" w:cs="Calibri"/>
@@ -2951,7 +3319,14 @@
                 <w:rFonts w:ascii="Calibri" w:eastAsia="Calibri" w:hAnsi="Calibri" w:cs="Calibri"/>
                 <w:sz w:val="22"/>
               </w:rPr>
-              <w:t xml:space="preserve"> Sim  </w:t>
+              <w:t xml:space="preserve"> Sim</w:t>
+            </w:r>
+            <w:r>
+              <w:rPr>
+                <w:rFonts w:ascii="Calibri" w:eastAsia="Calibri" w:hAnsi="Calibri" w:cs="Calibri"/>
+                <w:sz w:val="22"/>
+              </w:rPr>
+              <w:t xml:space="preserve">    </w:t>
             </w:r>
             <w:r>
               <w:rPr>
@@ -2962,17 +3337,10 @@
             </w:r>
             <w:r>
               <w:rPr>
-                <w:rFonts w:ascii="Wingdings" w:eastAsia="Wingdings" w:hAnsi="Wingdings" w:cs="Wingdings"/>
-                <w:sz w:val="22"/>
-              </w:rPr>
-              <w:t></w:t>
-            </w:r>
-            <w:r>
-              <w:rPr>
-                <w:rFonts w:ascii="Calibri" w:eastAsia="Calibri" w:hAnsi="Calibri" w:cs="Calibri"/>
-                <w:sz w:val="22"/>
-              </w:rPr>
-              <w:t xml:space="preserve"> Não</w:t>
+                <w:rFonts w:ascii="Calibri" w:eastAsia="Calibri" w:hAnsi="Calibri" w:cs="Calibri"/>
+                <w:sz w:val="22"/>
+              </w:rPr>
+              <w:t>Não</w:t>
             </w:r>
           </w:p>
         </w:tc>
@@ -3311,34 +3679,48 @@
           <w:rFonts w:ascii="Calibri" w:eastAsia="Calibri" w:hAnsi="Calibri" w:cs="Calibri"/>
           <w:sz w:val="22"/>
         </w:rPr>
-        <w:t>Testar a Instalação em diferentes sistemas operacionais</w:t>
-      </w:r>
-    </w:p>
-    <w:p>
-      <w:r>
-        <w:rPr>
-          <w:rFonts w:ascii="Calibri" w:eastAsia="Calibri" w:hAnsi="Calibri" w:cs="Calibri"/>
-          <w:sz w:val="22"/>
-        </w:rPr>
-        <w:t>Teste de Usabilidade interatividade com o usuário</w:t>
-      </w:r>
-    </w:p>
-    <w:p>
-      <w:r>
-        <w:rPr>
-          <w:rFonts w:ascii="Calibri" w:eastAsia="Calibri" w:hAnsi="Calibri" w:cs="Calibri"/>
-          <w:sz w:val="22"/>
-        </w:rPr>
-        <w:t>Teste de segurança ao acesso de dados</w:t>
-      </w:r>
-    </w:p>
-    <w:p>
-      <w:r>
-        <w:rPr>
-          <w:rFonts w:ascii="Calibri" w:eastAsia="Calibri" w:hAnsi="Calibri" w:cs="Calibri"/>
-          <w:sz w:val="22"/>
-        </w:rPr>
-        <w:t>Teste de Performance seu desempenho</w:t>
+        <w:t xml:space="preserve">Testar a Instalação </w:t>
+      </w:r>
+    </w:p>
+    <w:p>
+      <w:r>
+        <w:rPr>
+          <w:rFonts w:ascii="Calibri" w:eastAsia="Calibri" w:hAnsi="Calibri" w:cs="Calibri"/>
+          <w:sz w:val="22"/>
+        </w:rPr>
+        <w:t xml:space="preserve">Teste de Usabilidade </w:t>
+      </w:r>
+    </w:p>
+    <w:p>
+      <w:r>
+        <w:rPr>
+          <w:rFonts w:ascii="Calibri" w:eastAsia="Calibri" w:hAnsi="Calibri" w:cs="Calibri"/>
+          <w:sz w:val="22"/>
+        </w:rPr>
+        <w:t>Teste</w:t>
+      </w:r>
+      <w:r>
+        <w:rPr>
+          <w:rFonts w:ascii="Calibri" w:eastAsia="Calibri" w:hAnsi="Calibri" w:cs="Calibri"/>
+          <w:sz w:val="22"/>
+        </w:rPr>
+        <w:t xml:space="preserve"> de segurança </w:t>
+      </w:r>
+    </w:p>
+    <w:p>
+      <w:r>
+        <w:rPr>
+          <w:rFonts w:ascii="Calibri" w:eastAsia="Calibri" w:hAnsi="Calibri" w:cs="Calibri"/>
+          <w:sz w:val="22"/>
+        </w:rPr>
+        <w:t xml:space="preserve">Teste de </w:t>
+      </w:r>
+      <w:r>
+        <w:rPr>
+          <w:rFonts w:ascii="Calibri" w:eastAsia="Calibri" w:hAnsi="Calibri" w:cs="Calibri"/>
+          <w:sz w:val="22"/>
+        </w:rPr>
+        <w:t xml:space="preserve">Desempenho </w:t>
       </w:r>
     </w:p>
     <w:p/>
@@ -3384,6 +3766,154 @@
           <w:sz w:val="22"/>
         </w:rPr>
         <w:t>Teste Funcional</w:t>
+      </w:r>
+    </w:p>
+    <w:p>
+      <w:pPr>
+        <w:keepLines/>
+        <w:numPr>
+          <w:ilvl w:val="0"/>
+          <w:numId w:val="4"/>
+        </w:numPr>
+        <w:tabs>
+          <w:tab w:val="left" w:pos="851"/>
+        </w:tabs>
+        <w:spacing w:after="120"/>
+        <w:ind w:left="709" w:firstLine="0"/>
+        <w:jc w:val="both"/>
+        <w:rPr>
+          <w:sz w:val="22"/>
+        </w:rPr>
+      </w:pPr>
+      <w:r>
+        <w:rPr>
+          <w:rFonts w:ascii="Calibri" w:eastAsia="Calibri" w:hAnsi="Calibri" w:cs="Calibri"/>
+          <w:sz w:val="22"/>
+        </w:rPr>
+        <w:t xml:space="preserve">   </w:t>
+      </w:r>
+      <w:r>
+        <w:rPr>
+          <w:rFonts w:ascii="Calibri" w:eastAsia="Calibri" w:hAnsi="Calibri" w:cs="Calibri"/>
+          <w:sz w:val="22"/>
+        </w:rPr>
+        <w:t>Verificar se os testes estão se baseando pelo caso de uso</w:t>
+      </w:r>
+    </w:p>
+    <w:p>
+      <w:pPr>
+        <w:keepLines/>
+        <w:numPr>
+          <w:ilvl w:val="0"/>
+          <w:numId w:val="4"/>
+        </w:numPr>
+        <w:tabs>
+          <w:tab w:val="left" w:pos="851"/>
+        </w:tabs>
+        <w:spacing w:after="120"/>
+        <w:ind w:left="709" w:firstLine="0"/>
+        <w:jc w:val="both"/>
+        <w:rPr>
+          <w:sz w:val="22"/>
+        </w:rPr>
+      </w:pPr>
+      <w:r>
+        <w:rPr>
+          <w:rFonts w:ascii="Calibri" w:eastAsia="Calibri" w:hAnsi="Calibri" w:cs="Calibri"/>
+          <w:sz w:val="22"/>
+        </w:rPr>
+        <w:t xml:space="preserve">   </w:t>
+      </w:r>
+      <w:r>
+        <w:rPr>
+          <w:rFonts w:ascii="Calibri" w:eastAsia="Calibri" w:hAnsi="Calibri" w:cs="Calibri"/>
+          <w:sz w:val="22"/>
+        </w:rPr>
+        <w:t xml:space="preserve">Verificar se cada usuário cadastrado possa acessar o sistema através de um </w:t>
+      </w:r>
+      <w:proofErr w:type="spellStart"/>
+      <w:r>
+        <w:rPr>
+          <w:rFonts w:ascii="Calibri" w:eastAsia="Calibri" w:hAnsi="Calibri" w:cs="Calibri"/>
+          <w:sz w:val="22"/>
+        </w:rPr>
+        <w:t>login</w:t>
+      </w:r>
+      <w:proofErr w:type="spellEnd"/>
+      <w:r>
+        <w:rPr>
+          <w:rFonts w:ascii="Calibri" w:eastAsia="Calibri" w:hAnsi="Calibri" w:cs="Calibri"/>
+          <w:sz w:val="22"/>
+        </w:rPr>
+        <w:t xml:space="preserve"> e senha</w:t>
+      </w:r>
+      <w:r>
+        <w:rPr>
+          <w:rFonts w:ascii="Calibri" w:eastAsia="Calibri" w:hAnsi="Calibri" w:cs="Calibri"/>
+          <w:sz w:val="22"/>
+        </w:rPr>
+        <w:tab/>
+        <w:t>.</w:t>
+      </w:r>
+    </w:p>
+    <w:p>
+      <w:pPr>
+        <w:pStyle w:val="Ttulo2"/>
+      </w:pPr>
+      <w:bookmarkStart w:id="13" w:name="h.3rdcrjn" w:colFirst="0" w:colLast="0"/>
+      <w:bookmarkEnd w:id="13"/>
+      <w:r>
+        <w:rPr>
+          <w:rFonts w:ascii="Calibri" w:eastAsia="Calibri" w:hAnsi="Calibri" w:cs="Calibri"/>
+          <w:sz w:val="22"/>
+        </w:rPr>
+        <w:t>Teste de Instalação</w:t>
+      </w:r>
+    </w:p>
+    <w:p>
+      <w:pPr>
+        <w:keepLines/>
+        <w:numPr>
+          <w:ilvl w:val="0"/>
+          <w:numId w:val="4"/>
+        </w:numPr>
+        <w:tabs>
+          <w:tab w:val="left" w:pos="851"/>
+        </w:tabs>
+        <w:spacing w:after="120"/>
+        <w:ind w:left="709" w:firstLine="0"/>
+        <w:jc w:val="both"/>
+        <w:rPr>
+          <w:sz w:val="22"/>
+        </w:rPr>
+      </w:pPr>
+      <w:r>
+        <w:rPr>
+          <w:rFonts w:ascii="Calibri" w:eastAsia="Calibri" w:hAnsi="Calibri" w:cs="Calibri"/>
+          <w:sz w:val="22"/>
+        </w:rPr>
+        <w:t xml:space="preserve">   </w:t>
+      </w:r>
+      <w:r>
+        <w:rPr>
+          <w:rFonts w:ascii="Calibri" w:eastAsia="Calibri" w:hAnsi="Calibri" w:cs="Calibri"/>
+          <w:sz w:val="22"/>
+        </w:rPr>
+        <w:t xml:space="preserve">Verificar se o programa será instalado de modo satisfatório com um pouco espaço de </w:t>
+      </w:r>
+      <w:r>
+        <w:rPr>
+          <w:rFonts w:ascii="Calibri" w:eastAsia="Calibri" w:hAnsi="Calibri" w:cs="Calibri"/>
+          <w:sz w:val="22"/>
+        </w:rPr>
+        <w:t xml:space="preserve">     </w:t>
+      </w:r>
+      <w:r>
+        <w:rPr>
+          <w:rFonts w:ascii="Calibri" w:eastAsia="Calibri" w:hAnsi="Calibri" w:cs="Calibri"/>
+          <w:sz w:val="22"/>
+        </w:rPr>
+        <w:t>memória</w:t>
       </w:r>
     </w:p>
     <w:p>
@@ -3408,7 +3938,21 @@
           <w:rFonts w:ascii="Calibri" w:eastAsia="Calibri" w:hAnsi="Calibri" w:cs="Calibri"/>
           <w:sz w:val="22"/>
         </w:rPr>
-        <w:t>Verificar se os testes estão se baseando pelo caso de uso</w:t>
+        <w:t>Verificar se o sistema responde de forma satisfatória em diferentes sistemas operacionais</w:t>
+      </w:r>
+    </w:p>
+    <w:p>
+      <w:pPr>
+        <w:pStyle w:val="Ttulo2"/>
+      </w:pPr>
+      <w:bookmarkStart w:id="14" w:name="h.26in1rg" w:colFirst="0" w:colLast="0"/>
+      <w:bookmarkEnd w:id="14"/>
+      <w:r>
+        <w:rPr>
+          <w:rFonts w:ascii="Calibri" w:eastAsia="Calibri" w:hAnsi="Calibri" w:cs="Calibri"/>
+          <w:sz w:val="22"/>
+        </w:rPr>
+        <w:t>Teste de Segurança</w:t>
       </w:r>
     </w:p>
     <w:p>
@@ -3416,13 +3960,11 @@
         <w:keepLines/>
         <w:numPr>
           <w:ilvl w:val="0"/>
-          <w:numId w:val="4"/>
+          <w:numId w:val="8"/>
         </w:numPr>
-        <w:tabs>
-          <w:tab w:val="left" w:pos="993"/>
-        </w:tabs>
         <w:spacing w:after="120"/>
-        <w:ind w:left="709" w:firstLine="0"/>
+        <w:ind w:left="993" w:hanging="360"/>
+        <w:contextualSpacing/>
         <w:jc w:val="both"/>
         <w:rPr>
           <w:sz w:val="22"/>
@@ -3433,93 +3975,7 @@
           <w:rFonts w:ascii="Calibri" w:eastAsia="Calibri" w:hAnsi="Calibri" w:cs="Calibri"/>
           <w:sz w:val="22"/>
         </w:rPr>
-        <w:t>Verificar se cada usuário cadastrado possa acessar o sistema através de um login e senha</w:t>
-      </w:r>
-      <w:r>
-        <w:rPr>
-          <w:rFonts w:ascii="Calibri" w:eastAsia="Calibri" w:hAnsi="Calibri" w:cs="Calibri"/>
-          <w:sz w:val="22"/>
-        </w:rPr>
-        <w:tab/>
-        <w:t>.</w:t>
-      </w:r>
-    </w:p>
-    <w:p>
-      <w:pPr>
-        <w:pStyle w:val="Ttulo2"/>
-      </w:pPr>
-      <w:bookmarkStart w:id="13" w:name="h.3rdcrjn" w:colFirst="0" w:colLast="0"/>
-      <w:bookmarkEnd w:id="13"/>
-      <w:r>
-        <w:rPr>
-          <w:rFonts w:ascii="Calibri" w:eastAsia="Calibri" w:hAnsi="Calibri" w:cs="Calibri"/>
-          <w:sz w:val="22"/>
-        </w:rPr>
-        <w:t>Teste de Instalação</w:t>
-      </w:r>
-    </w:p>
-    <w:p>
-      <w:pPr>
-        <w:keepLines/>
-        <w:numPr>
-          <w:ilvl w:val="0"/>
-          <w:numId w:val="4"/>
-        </w:numPr>
-        <w:tabs>
-          <w:tab w:val="left" w:pos="993"/>
-        </w:tabs>
-        <w:spacing w:after="120"/>
-        <w:ind w:left="709" w:firstLine="0"/>
-        <w:jc w:val="both"/>
-        <w:rPr>
-          <w:sz w:val="22"/>
-        </w:rPr>
-      </w:pPr>
-      <w:r>
-        <w:rPr>
-          <w:rFonts w:ascii="Calibri" w:eastAsia="Calibri" w:hAnsi="Calibri" w:cs="Calibri"/>
-          <w:sz w:val="22"/>
-        </w:rPr>
-        <w:t>Verificar se o programa será instalado de modo satisfatório com um pouco espaço de memória</w:t>
-      </w:r>
-    </w:p>
-    <w:p>
-      <w:pPr>
-        <w:keepLines/>
-        <w:numPr>
-          <w:ilvl w:val="0"/>
-          <w:numId w:val="4"/>
-        </w:numPr>
-        <w:tabs>
-          <w:tab w:val="left" w:pos="993"/>
-        </w:tabs>
-        <w:spacing w:after="120"/>
-        <w:ind w:left="709" w:firstLine="0"/>
-        <w:jc w:val="both"/>
-        <w:rPr>
-          <w:sz w:val="22"/>
-        </w:rPr>
-      </w:pPr>
-      <w:r>
-        <w:rPr>
-          <w:rFonts w:ascii="Calibri" w:eastAsia="Calibri" w:hAnsi="Calibri" w:cs="Calibri"/>
-          <w:sz w:val="22"/>
-        </w:rPr>
-        <w:t>Verificar se o sistema responde de forma satisfatória em diferentes sistemas operacionais</w:t>
-      </w:r>
-    </w:p>
-    <w:p>
-      <w:pPr>
-        <w:pStyle w:val="Ttulo2"/>
-      </w:pPr>
-      <w:bookmarkStart w:id="14" w:name="h.26in1rg" w:colFirst="0" w:colLast="0"/>
-      <w:bookmarkEnd w:id="14"/>
-      <w:r>
-        <w:rPr>
-          <w:rFonts w:ascii="Calibri" w:eastAsia="Calibri" w:hAnsi="Calibri" w:cs="Calibri"/>
-          <w:sz w:val="22"/>
-        </w:rPr>
-        <w:t>Teste de Segurança</w:t>
+        <w:t>Verificar que apenas usuários cadastrados podem acessar informações e funcionalidades do sistema.</w:t>
       </w:r>
     </w:p>
     <w:p>
@@ -3542,7 +3998,62 @@
           <w:rFonts w:ascii="Calibri" w:eastAsia="Calibri" w:hAnsi="Calibri" w:cs="Calibri"/>
           <w:sz w:val="22"/>
         </w:rPr>
-        <w:t xml:space="preserve">   Verificar que apenas usuários cadastrados podem acessar informações e funcionalidades do sistema.</w:t>
+        <w:t>Verificar se só administrador tem direitos de editar ou excluir um usuário, e editar componentes e peças, i</w:t>
+      </w:r>
+      <w:r>
+        <w:rPr>
+          <w:rFonts w:ascii="Calibri" w:eastAsia="Calibri" w:hAnsi="Calibri" w:cs="Calibri"/>
+          <w:sz w:val="22"/>
+        </w:rPr>
+        <w:t>nformações específicas da ofici</w:t>
+      </w:r>
+      <w:r>
+        <w:rPr>
+          <w:rFonts w:ascii="Calibri" w:eastAsia="Calibri" w:hAnsi="Calibri" w:cs="Calibri"/>
+          <w:sz w:val="22"/>
+        </w:rPr>
+        <w:t>n</w:t>
+      </w:r>
+      <w:r>
+        <w:rPr>
+          <w:rFonts w:ascii="Calibri" w:eastAsia="Calibri" w:hAnsi="Calibri" w:cs="Calibri"/>
+          <w:sz w:val="22"/>
+        </w:rPr>
+        <w:t>a.</w:t>
+      </w:r>
+    </w:p>
+    <w:p>
+      <w:pPr>
+        <w:keepLines/>
+        <w:spacing w:after="120"/>
+        <w:jc w:val="both"/>
+      </w:pPr>
+      <w:r>
+        <w:rPr>
+          <w:rFonts w:ascii="Calibri" w:eastAsia="Calibri" w:hAnsi="Calibri" w:cs="Calibri"/>
+          <w:sz w:val="22"/>
+        </w:rPr>
+        <w:t xml:space="preserve">  </w:t>
+      </w:r>
+      <w:r>
+        <w:rPr>
+          <w:sz w:val="14"/>
+        </w:rPr>
+        <w:t xml:space="preserve">  </w:t>
+      </w:r>
+    </w:p>
+    <w:p>
+      <w:pPr>
+        <w:pStyle w:val="Ttulo2"/>
+      </w:pPr>
+      <w:bookmarkStart w:id="15" w:name="h.lnxbz9" w:colFirst="0" w:colLast="0"/>
+      <w:bookmarkEnd w:id="15"/>
+      <w:r>
+        <w:rPr>
+          <w:rFonts w:ascii="Calibri" w:eastAsia="Calibri" w:hAnsi="Calibri" w:cs="Calibri"/>
+          <w:sz w:val="22"/>
+        </w:rPr>
+        <w:t>Teste da Usabilidade</w:t>
       </w:r>
     </w:p>
     <w:p>
@@ -3550,11 +4061,9 @@
         <w:keepLines/>
         <w:numPr>
           <w:ilvl w:val="0"/>
-          <w:numId w:val="8"/>
+          <w:numId w:val="3"/>
         </w:numPr>
-        <w:spacing w:after="120"/>
-        <w:ind w:hanging="360"/>
-        <w:contextualSpacing/>
+        <w:ind w:left="709" w:firstLine="0"/>
         <w:jc w:val="both"/>
         <w:rPr>
           <w:sz w:val="22"/>
@@ -3565,41 +4074,21 @@
           <w:rFonts w:ascii="Calibri" w:eastAsia="Calibri" w:hAnsi="Calibri" w:cs="Calibri"/>
           <w:sz w:val="22"/>
         </w:rPr>
-        <w:t>Verificar se só administrador tem direitos de editar ou excluir um usuário, e editar componentes e peças, informações específicas da ofician</w:t>
-      </w:r>
-    </w:p>
-    <w:p>
-      <w:pPr>
-        <w:keepLines/>
-        <w:spacing w:after="120"/>
-        <w:jc w:val="both"/>
-      </w:pPr>
-      <w:r>
-        <w:rPr>
-          <w:rFonts w:ascii="Calibri" w:eastAsia="Calibri" w:hAnsi="Calibri" w:cs="Calibri"/>
-          <w:sz w:val="22"/>
-        </w:rPr>
-        <w:t xml:space="preserve">  </w:t>
-      </w:r>
-      <w:r>
-        <w:rPr>
-          <w:sz w:val="14"/>
-        </w:rPr>
-        <w:t xml:space="preserve">  </w:t>
-      </w:r>
-    </w:p>
-    <w:p>
-      <w:pPr>
-        <w:pStyle w:val="Ttulo2"/>
-      </w:pPr>
-      <w:bookmarkStart w:id="15" w:name="h.lnxbz9" w:colFirst="0" w:colLast="0"/>
-      <w:bookmarkEnd w:id="15"/>
-      <w:r>
-        <w:rPr>
-          <w:rFonts w:ascii="Calibri" w:eastAsia="Calibri" w:hAnsi="Calibri" w:cs="Calibri"/>
-          <w:sz w:val="22"/>
-        </w:rPr>
-        <w:t>Teste da Usabilidade</w:t>
+        <w:t xml:space="preserve">Verificar se a interface tem uma boa interação e todas as funções operando de modo </w:t>
+      </w:r>
+      <w:r>
+        <w:rPr>
+          <w:rFonts w:ascii="Calibri" w:eastAsia="Calibri" w:hAnsi="Calibri" w:cs="Calibri"/>
+          <w:sz w:val="22"/>
+        </w:rPr>
+        <w:t xml:space="preserve">            </w:t>
+      </w:r>
+      <w:r>
+        <w:rPr>
+          <w:rFonts w:ascii="Calibri" w:eastAsia="Calibri" w:hAnsi="Calibri" w:cs="Calibri"/>
+          <w:sz w:val="22"/>
+        </w:rPr>
+        <w:t>satisfatório.</w:t>
       </w:r>
     </w:p>
     <w:p>
@@ -3613,28 +4102,6 @@
         <w:ind w:left="709" w:firstLine="0"/>
         <w:jc w:val="both"/>
         <w:rPr>
-          <w:sz w:val="22"/>
-        </w:rPr>
-      </w:pPr>
-      <w:r>
-        <w:rPr>
-          <w:rFonts w:ascii="Calibri" w:eastAsia="Calibri" w:hAnsi="Calibri" w:cs="Calibri"/>
-          <w:sz w:val="22"/>
-        </w:rPr>
-        <w:t>Verificar se a interface tem uma boa interação e todas as funções operando de modo satisfatório.</w:t>
-      </w:r>
-    </w:p>
-    <w:p>
-      <w:pPr>
-        <w:keepLines/>
-        <w:numPr>
-          <w:ilvl w:val="0"/>
-          <w:numId w:val="3"/>
-        </w:numPr>
-        <w:spacing w:after="120"/>
-        <w:ind w:left="709" w:firstLine="0"/>
-        <w:jc w:val="both"/>
-        <w:rPr>
           <w:rFonts w:ascii="Calibri" w:eastAsia="Calibri" w:hAnsi="Calibri" w:cs="Calibri"/>
           <w:sz w:val="22"/>
         </w:rPr>
@@ -3658,8 +4125,17 @@
           <w:rFonts w:ascii="Calibri" w:eastAsia="Calibri" w:hAnsi="Calibri" w:cs="Calibri"/>
           <w:sz w:val="22"/>
         </w:rPr>
-        <w:t>Teste de Performance</w:t>
-      </w:r>
+        <w:t xml:space="preserve">Teste de </w:t>
+      </w:r>
+      <w:proofErr w:type="gramStart"/>
+      <w:r>
+        <w:rPr>
+          <w:rFonts w:ascii="Calibri" w:eastAsia="Calibri" w:hAnsi="Calibri" w:cs="Calibri"/>
+          <w:sz w:val="22"/>
+        </w:rPr>
+        <w:t>Performance</w:t>
+      </w:r>
+      <w:proofErr w:type="gramEnd"/>
     </w:p>
     <w:p>
       <w:pPr>
@@ -3766,12 +4242,6 @@
         </w:rPr>
         <w:t xml:space="preserve">Teste de Funcionalidade </w:t>
       </w:r>
-    </w:p>
-    <w:p>
-      <w:pPr>
-        <w:keepLines/>
-        <w:spacing w:after="120"/>
-      </w:pPr>
       <w:bookmarkStart w:id="20" w:name="h.z337ya" w:colFirst="0" w:colLast="0"/>
       <w:bookmarkEnd w:id="20"/>
     </w:p>
@@ -3832,7 +4302,21 @@
                 <w:rFonts w:ascii="Calibri" w:eastAsia="Calibri" w:hAnsi="Calibri" w:cs="Calibri"/>
                 <w:sz w:val="22"/>
               </w:rPr>
-              <w:t>Garantir que as funcionalidades estejam de acordo com os requisitos,casos de uso.</w:t>
+              <w:t>Garantir que as funcionalidades estejam de acordo com os requisitos,</w:t>
+            </w:r>
+            <w:r>
+              <w:rPr>
+                <w:rFonts w:ascii="Calibri" w:eastAsia="Calibri" w:hAnsi="Calibri" w:cs="Calibri"/>
+                <w:sz w:val="22"/>
+              </w:rPr>
+              <w:t xml:space="preserve"> </w:t>
+            </w:r>
+            <w:r>
+              <w:rPr>
+                <w:rFonts w:ascii="Calibri" w:eastAsia="Calibri" w:hAnsi="Calibri" w:cs="Calibri"/>
+                <w:sz w:val="22"/>
+              </w:rPr>
+              <w:t>casos de uso.</w:t>
             </w:r>
           </w:p>
           <w:p>
@@ -3927,7 +4411,6 @@
                 <w:rFonts w:ascii="Calibri" w:eastAsia="Calibri" w:hAnsi="Calibri" w:cs="Calibri"/>
                 <w:sz w:val="22"/>
               </w:rPr>
-              <w:lastRenderedPageBreak/>
               <w:t>Critério de Finalização:</w:t>
             </w:r>
           </w:p>
@@ -3979,6 +4462,7 @@
                 <w:rFonts w:ascii="Calibri" w:eastAsia="Calibri" w:hAnsi="Calibri" w:cs="Calibri"/>
                 <w:sz w:val="22"/>
               </w:rPr>
+              <w:lastRenderedPageBreak/>
               <w:t>Considerações Especiais:</w:t>
             </w:r>
           </w:p>
@@ -4022,7 +4506,6 @@
         <w:t>Teste de Instalação</w:t>
       </w:r>
     </w:p>
-    <w:p/>
     <w:tbl>
       <w:tblPr>
         <w:tblStyle w:val="a4"/>
@@ -4091,8 +4574,17 @@
                 <w:rFonts w:ascii="Calibri" w:eastAsia="Calibri" w:hAnsi="Calibri" w:cs="Calibri"/>
                 <w:sz w:val="22"/>
               </w:rPr>
-              <w:t>Avaliar a atualização do sistema, onde o mesmo já foi instalado</w:t>
-            </w:r>
+              <w:t xml:space="preserve">Avaliar a atualização do sistema, onde o mesmo já foi </w:t>
+            </w:r>
+            <w:proofErr w:type="gramStart"/>
+            <w:r>
+              <w:rPr>
+                <w:rFonts w:ascii="Calibri" w:eastAsia="Calibri" w:hAnsi="Calibri" w:cs="Calibri"/>
+                <w:sz w:val="22"/>
+              </w:rPr>
+              <w:t>instalado</w:t>
+            </w:r>
+            <w:proofErr w:type="gramEnd"/>
           </w:p>
         </w:tc>
       </w:tr>
@@ -4265,7 +4757,6 @@
         <w:t>Teste de Segurança</w:t>
       </w:r>
     </w:p>
-    <w:p/>
     <w:tbl>
       <w:tblPr>
         <w:tblStyle w:val="a5"/>
@@ -4320,7 +4811,23 @@
                 <w:rFonts w:ascii="Calibri" w:eastAsia="Calibri" w:hAnsi="Calibri" w:cs="Calibri"/>
                 <w:sz w:val="22"/>
               </w:rPr>
-              <w:t>Verificar se o sistema e os dados serão acessados só por pessoas cadastradas(permissão)</w:t>
+              <w:t xml:space="preserve">Verificar se o sistema e os dados serão acessados </w:t>
+            </w:r>
+            <w:proofErr w:type="gramStart"/>
+            <w:r>
+              <w:rPr>
+                <w:rFonts w:ascii="Calibri" w:eastAsia="Calibri" w:hAnsi="Calibri" w:cs="Calibri"/>
+                <w:sz w:val="22"/>
+              </w:rPr>
+              <w:t>só</w:t>
+            </w:r>
+            <w:proofErr w:type="gramEnd"/>
+            <w:r>
+              <w:rPr>
+                <w:rFonts w:ascii="Calibri" w:eastAsia="Calibri" w:hAnsi="Calibri" w:cs="Calibri"/>
+                <w:sz w:val="22"/>
+              </w:rPr>
+              <w:t xml:space="preserve"> por pessoas cadastradas(permissão)</w:t>
             </w:r>
           </w:p>
         </w:tc>
@@ -4496,13 +5003,6 @@
         </w:rPr>
         <w:t>Teste de Usabilidade</w:t>
       </w:r>
-    </w:p>
-    <w:p>
-      <w:pPr>
-        <w:keepLines/>
-        <w:spacing w:after="120"/>
-        <w:ind w:left="720"/>
-      </w:pPr>
       <w:bookmarkStart w:id="22" w:name="h.1y810tw" w:colFirst="0" w:colLast="0"/>
       <w:bookmarkEnd w:id="22"/>
     </w:p>
@@ -4582,7 +5082,6 @@
                 <w:rFonts w:ascii="Calibri" w:eastAsia="Calibri" w:hAnsi="Calibri" w:cs="Calibri"/>
                 <w:sz w:val="22"/>
               </w:rPr>
-              <w:lastRenderedPageBreak/>
               <w:t>Técnica:</w:t>
             </w:r>
           </w:p>
@@ -4650,6 +5149,7 @@
                 <w:rFonts w:ascii="Calibri" w:eastAsia="Calibri" w:hAnsi="Calibri" w:cs="Calibri"/>
                 <w:sz w:val="22"/>
               </w:rPr>
+              <w:lastRenderedPageBreak/>
               <w:t>Critério de Finalização:</w:t>
             </w:r>
           </w:p>
@@ -4737,14 +5237,18 @@
           <w:b/>
           <w:sz w:val="22"/>
         </w:rPr>
-        <w:t>Teste de Performance</w:t>
-      </w:r>
-    </w:p>
-    <w:p>
-      <w:pPr>
-        <w:keepLines/>
-        <w:spacing w:after="120"/>
-      </w:pPr>
+        <w:t xml:space="preserve">Teste de </w:t>
+      </w:r>
+      <w:proofErr w:type="gramStart"/>
+      <w:r>
+        <w:rPr>
+          <w:rFonts w:ascii="Calibri" w:eastAsia="Calibri" w:hAnsi="Calibri" w:cs="Calibri"/>
+          <w:b/>
+          <w:sz w:val="22"/>
+        </w:rPr>
+        <w:t>Performance</w:t>
+      </w:r>
+      <w:proofErr w:type="gramEnd"/>
     </w:p>
     <w:tbl>
       <w:tblPr>
@@ -4890,7 +5394,23 @@
                 <w:rFonts w:ascii="Calibri" w:eastAsia="Calibri" w:hAnsi="Calibri" w:cs="Calibri"/>
                 <w:sz w:val="22"/>
               </w:rPr>
-              <w:t>Vários usuários usando o sistema e o mesmo responderá de modo satisfatório</w:t>
+              <w:t xml:space="preserve">Vários usuários usando o sistema e o mesmo </w:t>
+            </w:r>
+            <w:proofErr w:type="gramStart"/>
+            <w:r>
+              <w:rPr>
+                <w:rFonts w:ascii="Calibri" w:eastAsia="Calibri" w:hAnsi="Calibri" w:cs="Calibri"/>
+                <w:sz w:val="22"/>
+              </w:rPr>
+              <w:t>responderá</w:t>
+            </w:r>
+            <w:proofErr w:type="gramEnd"/>
+            <w:r>
+              <w:rPr>
+                <w:rFonts w:ascii="Calibri" w:eastAsia="Calibri" w:hAnsi="Calibri" w:cs="Calibri"/>
+                <w:sz w:val="22"/>
+              </w:rPr>
+              <w:t xml:space="preserve"> de modo satisfatório</w:t>
             </w:r>
           </w:p>
         </w:tc>
@@ -5330,15 +5850,44 @@
       <w:pPr>
         <w:pStyle w:val="Ttulo2"/>
         <w:spacing w:before="360"/>
+        <w:rPr>
+          <w:rFonts w:ascii="Calibri" w:eastAsia="Calibri" w:hAnsi="Calibri" w:cs="Calibri"/>
+          <w:sz w:val="26"/>
+        </w:rPr>
       </w:pPr>
       <w:bookmarkStart w:id="33" w:name="h.qsh70q" w:colFirst="0" w:colLast="0"/>
       <w:bookmarkEnd w:id="33"/>
-      <w:r>
+    </w:p>
+    <w:p>
+      <w:pPr>
+        <w:pStyle w:val="Ttulo2"/>
+        <w:spacing w:before="360"/>
         <w:rPr>
           <w:rFonts w:ascii="Calibri" w:eastAsia="Calibri" w:hAnsi="Calibri" w:cs="Calibri"/>
           <w:sz w:val="26"/>
         </w:rPr>
-        <w:lastRenderedPageBreak/>
+      </w:pPr>
+    </w:p>
+    <w:p>
+      <w:pPr>
+        <w:pStyle w:val="Ttulo2"/>
+        <w:spacing w:before="360"/>
+        <w:rPr>
+          <w:rFonts w:ascii="Calibri" w:eastAsia="Calibri" w:hAnsi="Calibri" w:cs="Calibri"/>
+          <w:sz w:val="26"/>
+        </w:rPr>
+      </w:pPr>
+    </w:p>
+    <w:p>
+      <w:pPr>
+        <w:pStyle w:val="Ttulo2"/>
+        <w:spacing w:before="360"/>
+      </w:pPr>
+      <w:r>
+        <w:rPr>
+          <w:rFonts w:ascii="Calibri" w:eastAsia="Calibri" w:hAnsi="Calibri" w:cs="Calibri"/>
+          <w:sz w:val="26"/>
+        </w:rPr>
         <w:t xml:space="preserve"> </w:t>
       </w:r>
       <w:r>
@@ -5473,7 +6022,23 @@
                 <w:rFonts w:ascii="Calibri" w:eastAsia="Calibri" w:hAnsi="Calibri" w:cs="Calibri"/>
                 <w:sz w:val="22"/>
               </w:rPr>
-              <w:t>Manter boa comunicação, fazendo com que todos os integrantes da equipe tenham total domínio da solução proposta em um período estimado de 1 mês.</w:t>
+              <w:t xml:space="preserve">Manter boa comunicação, fazendo com que todos os integrantes da equipe tenham total domínio da solução proposta em um período estimado de </w:t>
+            </w:r>
+            <w:proofErr w:type="gramStart"/>
+            <w:r>
+              <w:rPr>
+                <w:rFonts w:ascii="Calibri" w:eastAsia="Calibri" w:hAnsi="Calibri" w:cs="Calibri"/>
+                <w:sz w:val="22"/>
+              </w:rPr>
+              <w:t>1</w:t>
+            </w:r>
+            <w:proofErr w:type="gramEnd"/>
+            <w:r>
+              <w:rPr>
+                <w:rFonts w:ascii="Calibri" w:eastAsia="Calibri" w:hAnsi="Calibri" w:cs="Calibri"/>
+                <w:sz w:val="22"/>
+              </w:rPr>
+              <w:t xml:space="preserve"> mês.</w:t>
             </w:r>
           </w:p>
         </w:tc>
@@ -5530,7 +6095,23 @@
                 <w:rFonts w:ascii="Calibri" w:eastAsia="Calibri" w:hAnsi="Calibri" w:cs="Calibri"/>
                 <w:sz w:val="22"/>
               </w:rPr>
-              <w:t>Aprofundar nossos conhecimentos em um tempo estimado de 1 mês, criando um ambiente de teste piloto com os testes proposto no plano de projeto.</w:t>
+              <w:t xml:space="preserve">Aprofundar nossos conhecimentos em um tempo estimado de </w:t>
+            </w:r>
+            <w:proofErr w:type="gramStart"/>
+            <w:r>
+              <w:rPr>
+                <w:rFonts w:ascii="Calibri" w:eastAsia="Calibri" w:hAnsi="Calibri" w:cs="Calibri"/>
+                <w:sz w:val="22"/>
+              </w:rPr>
+              <w:t>1</w:t>
+            </w:r>
+            <w:proofErr w:type="gramEnd"/>
+            <w:r>
+              <w:rPr>
+                <w:rFonts w:ascii="Calibri" w:eastAsia="Calibri" w:hAnsi="Calibri" w:cs="Calibri"/>
+                <w:sz w:val="22"/>
+              </w:rPr>
+              <w:t xml:space="preserve"> mês, criando um ambiente de teste piloto com os testes proposto no plano de projeto.</w:t>
             </w:r>
           </w:p>
         </w:tc>
@@ -5604,6 +6185,12 @@
         <w:rPr>
           <w:rFonts w:asciiTheme="minorHAnsi" w:hAnsiTheme="minorHAnsi"/>
         </w:rPr>
+        <w:t xml:space="preserve">    </w:t>
+      </w:r>
+      <w:r>
+        <w:rPr>
+          <w:rFonts w:asciiTheme="minorHAnsi" w:hAnsiTheme="minorHAnsi"/>
+        </w:rPr>
         <w:t xml:space="preserve">O teste do software será </w:t>
       </w:r>
       <w:r>
@@ -5637,6 +6224,12 @@
           <w:rFonts w:asciiTheme="minorHAnsi" w:hAnsiTheme="minorHAnsi"/>
         </w:rPr>
       </w:pPr>
+      <w:r>
+        <w:rPr>
+          <w:rFonts w:asciiTheme="minorHAnsi" w:hAnsiTheme="minorHAnsi"/>
+        </w:rPr>
+        <w:t xml:space="preserve">  </w:t>
+      </w:r>
       <w:r>
         <w:rPr>
           <w:rFonts w:asciiTheme="minorHAnsi" w:hAnsiTheme="minorHAnsi"/>
@@ -5805,7 +6398,6 @@
           <w:rFonts w:ascii="Calibri" w:eastAsia="Calibri" w:hAnsi="Calibri" w:cs="Calibri"/>
           <w:sz w:val="26"/>
         </w:rPr>
-        <w:lastRenderedPageBreak/>
         <w:t>Matriz de rastreabilidade</w:t>
       </w:r>
     </w:p>
@@ -5968,7 +6560,33 @@
               <w:rPr>
                 <w:rFonts w:asciiTheme="minorHAnsi" w:hAnsiTheme="minorHAnsi"/>
               </w:rPr>
-              <w:t>UC1 –Cadastrar  cliente</w:t>
+              <w:t>UC1 –</w:t>
+            </w:r>
+            <w:r>
+              <w:rPr>
+                <w:rFonts w:asciiTheme="minorHAnsi" w:hAnsiTheme="minorHAnsi"/>
+              </w:rPr>
+              <w:t xml:space="preserve"> </w:t>
+            </w:r>
+            <w:r>
+              <w:rPr>
+                <w:rFonts w:asciiTheme="minorHAnsi" w:hAnsiTheme="minorHAnsi"/>
+              </w:rPr>
+              <w:t>Cadastrar</w:t>
+            </w:r>
+            <w:proofErr w:type="gramStart"/>
+            <w:r>
+              <w:rPr>
+                <w:rFonts w:asciiTheme="minorHAnsi" w:hAnsiTheme="minorHAnsi"/>
+              </w:rPr>
+              <w:t xml:space="preserve">  </w:t>
+            </w:r>
+            <w:proofErr w:type="gramEnd"/>
+            <w:r>
+              <w:rPr>
+                <w:rFonts w:asciiTheme="minorHAnsi" w:hAnsiTheme="minorHAnsi"/>
+              </w:rPr>
+              <w:t>cliente</w:t>
             </w:r>
           </w:p>
         </w:tc>
@@ -5995,8 +6613,6 @@
               </w:rPr>
               <w:t>X</w:t>
             </w:r>
-            <w:bookmarkStart w:id="36" w:name="_GoBack"/>
-            <w:bookmarkEnd w:id="36"/>
           </w:p>
         </w:tc>
         <w:tc>
@@ -6349,6 +6965,11 @@
     <w:p/>
     <w:p/>
     <w:p/>
+    <w:p/>
+    <w:p/>
+    <w:p/>
+    <w:p/>
+    <w:p/>
     <w:p>
       <w:pPr>
         <w:pStyle w:val="Ttulo1"/>
@@ -6357,13 +6978,14 @@
           <w:numId w:val="5"/>
         </w:numPr>
       </w:pPr>
-      <w:bookmarkStart w:id="37" w:name="h.49x2ik5" w:colFirst="0" w:colLast="0"/>
-      <w:bookmarkEnd w:id="37"/>
+      <w:bookmarkStart w:id="36" w:name="h.49x2ik5" w:colFirst="0" w:colLast="0"/>
+      <w:bookmarkEnd w:id="36"/>
       <w:r>
         <w:rPr>
           <w:rFonts w:ascii="Calibri" w:eastAsia="Calibri" w:hAnsi="Calibri" w:cs="Calibri"/>
           <w:sz w:val="26"/>
         </w:rPr>
+        <w:lastRenderedPageBreak/>
         <w:t>Responsabilidades</w:t>
       </w:r>
     </w:p>
@@ -6381,10 +7003,11 @@
         <w:tc>
           <w:tcPr>
             <w:tcW w:w="3166" w:type="dxa"/>
-            <w:shd w:val="clear" w:color="auto" w:fill="C6D9F1" w:themeFill="text2" w:themeFillTint="33"/>
-          </w:tcPr>
-          <w:p>
-            <w:pPr>
+            <w:shd w:val="clear" w:color="auto" w:fill="auto"/>
+          </w:tcPr>
+          <w:p>
+            <w:pPr>
+              <w:jc w:val="center"/>
               <w:rPr>
                 <w:rFonts w:asciiTheme="minorHAnsi" w:hAnsiTheme="minorHAnsi"/>
                 <w:b/>
@@ -6404,10 +7027,11 @@
         <w:tc>
           <w:tcPr>
             <w:tcW w:w="5589" w:type="dxa"/>
-            <w:shd w:val="clear" w:color="auto" w:fill="C6D9F1" w:themeFill="text2" w:themeFillTint="33"/>
-          </w:tcPr>
-          <w:p>
-            <w:pPr>
+            <w:shd w:val="clear" w:color="auto" w:fill="auto"/>
+          </w:tcPr>
+          <w:p>
+            <w:pPr>
+              <w:jc w:val="center"/>
               <w:rPr>
                 <w:rFonts w:asciiTheme="minorHAnsi" w:hAnsiTheme="minorHAnsi"/>
                 <w:b/>
@@ -6452,7 +7076,15 @@
               </w:numPr>
             </w:pPr>
             <w:r>
-              <w:t xml:space="preserve">Responsável pela implementação </w:t>
+              <w:t xml:space="preserve">Responsável pela </w:t>
+            </w:r>
+            <w:proofErr w:type="gramStart"/>
+            <w:r>
+              <w:t>implementação</w:t>
+            </w:r>
+            <w:proofErr w:type="gramEnd"/>
+            <w:r>
+              <w:t xml:space="preserve"> </w:t>
             </w:r>
           </w:p>
           <w:p>
@@ -6496,8 +7128,13 @@
               </w:numPr>
             </w:pPr>
             <w:r>
-              <w:t>Coletar e gerenciar os dados do testes</w:t>
-            </w:r>
+              <w:t xml:space="preserve">Coletar e gerenciar os dados </w:t>
+            </w:r>
+            <w:proofErr w:type="gramStart"/>
+            <w:r>
+              <w:t>do testes</w:t>
+            </w:r>
+            <w:proofErr w:type="gramEnd"/>
           </w:p>
           <w:p>
             <w:pPr>
@@ -6563,8 +7200,13 @@
                 <w:numId w:val="10"/>
               </w:numPr>
             </w:pPr>
-            <w:r>
-              <w:t>Implementar  testes  individuais</w:t>
+            <w:proofErr w:type="gramStart"/>
+            <w:r>
+              <w:t>Implementar</w:t>
+            </w:r>
+            <w:proofErr w:type="gramEnd"/>
+            <w:r>
+              <w:t xml:space="preserve">  testes  individuais</w:t>
             </w:r>
           </w:p>
           <w:p>
@@ -6588,7 +7230,15 @@
               </w:numPr>
             </w:pPr>
             <w:r>
-              <w:t>Registrar o resultados desse teste</w:t>
+              <w:t xml:space="preserve">Registrar </w:t>
+            </w:r>
+            <w:proofErr w:type="gramStart"/>
+            <w:r>
+              <w:t>o resultados</w:t>
+            </w:r>
+            <w:proofErr w:type="gramEnd"/>
+            <w:r>
+              <w:t xml:space="preserve"> desse teste</w:t>
             </w:r>
           </w:p>
           <w:p>
@@ -6600,7 +7250,15 @@
               </w:numPr>
             </w:pPr>
             <w:r>
-              <w:t>Documentar os problemas(erros)</w:t>
+              <w:t xml:space="preserve">Documentar os </w:t>
+            </w:r>
+            <w:proofErr w:type="gramStart"/>
+            <w:r>
+              <w:t>problemas(</w:t>
+            </w:r>
+            <w:proofErr w:type="gramEnd"/>
+            <w:r>
+              <w:t>erros)</w:t>
             </w:r>
           </w:p>
         </w:tc>
@@ -6624,8 +7282,8 @@
           <w:numId w:val="5"/>
         </w:numPr>
       </w:pPr>
-      <w:bookmarkStart w:id="38" w:name="h.2p2csry" w:colFirst="0" w:colLast="0"/>
-      <w:bookmarkEnd w:id="38"/>
+      <w:bookmarkStart w:id="37" w:name="h.2p2csry" w:colFirst="0" w:colLast="0"/>
+      <w:bookmarkEnd w:id="37"/>
       <w:r>
         <w:rPr>
           <w:rFonts w:ascii="Calibri" w:eastAsia="Calibri" w:hAnsi="Calibri" w:cs="Calibri"/>
@@ -6640,6 +7298,12 @@
           <w:rFonts w:asciiTheme="minorHAnsi" w:hAnsiTheme="minorHAnsi"/>
         </w:rPr>
       </w:pPr>
+      <w:r>
+        <w:rPr>
+          <w:rFonts w:asciiTheme="minorHAnsi" w:hAnsiTheme="minorHAnsi"/>
+        </w:rPr>
+        <w:t xml:space="preserve">    </w:t>
+      </w:r>
       <w:r>
         <w:rPr>
           <w:rFonts w:asciiTheme="minorHAnsi" w:hAnsiTheme="minorHAnsi"/>
@@ -6709,22 +7373,31 @@
           <w:numId w:val="5"/>
         </w:numPr>
       </w:pPr>
-      <w:bookmarkStart w:id="39" w:name="h.147n2zr" w:colFirst="0" w:colLast="0"/>
+      <w:bookmarkStart w:id="38" w:name="h.147n2zr" w:colFirst="0" w:colLast="0"/>
+      <w:bookmarkEnd w:id="38"/>
+      <w:r>
+        <w:rPr>
+          <w:rFonts w:ascii="Calibri" w:eastAsia="Calibri" w:hAnsi="Calibri" w:cs="Calibri"/>
+          <w:sz w:val="26"/>
+        </w:rPr>
+        <w:t>Cobertura dos testes</w:t>
+      </w:r>
+    </w:p>
+    <w:p>
+      <w:pPr>
+        <w:rPr>
+          <w:rFonts w:asciiTheme="minorHAnsi" w:hAnsiTheme="minorHAnsi"/>
+        </w:rPr>
+      </w:pPr>
+      <w:r>
+        <w:rPr>
+          <w:rFonts w:asciiTheme="minorHAnsi" w:hAnsiTheme="minorHAnsi"/>
+          <w:szCs w:val="22"/>
+        </w:rPr>
+        <w:t xml:space="preserve">     </w:t>
+      </w:r>
+      <w:bookmarkStart w:id="39" w:name="_GoBack"/>
       <w:bookmarkEnd w:id="39"/>
-      <w:r>
-        <w:rPr>
-          <w:rFonts w:ascii="Calibri" w:eastAsia="Calibri" w:hAnsi="Calibri" w:cs="Calibri"/>
-          <w:sz w:val="26"/>
-        </w:rPr>
-        <w:t>Cobertura dos testes</w:t>
-      </w:r>
-    </w:p>
-    <w:p>
-      <w:pPr>
-        <w:rPr>
-          <w:rFonts w:asciiTheme="minorHAnsi" w:hAnsiTheme="minorHAnsi"/>
-        </w:rPr>
-      </w:pPr>
       <w:r>
         <w:rPr>
           <w:rFonts w:asciiTheme="minorHAnsi" w:hAnsiTheme="minorHAnsi"/>
@@ -7738,7 +8411,7 @@
       <w:lvlText w:val="▪"/>
       <w:lvlJc w:val="left"/>
       <w:pPr>
-        <w:ind w:left="1070" w:firstLine="710"/>
+        <w:ind w:left="-3030" w:firstLine="710"/>
       </w:pPr>
       <w:rPr>
         <w:rFonts w:ascii="Arial" w:eastAsia="Arial" w:hAnsi="Arial" w:cs="Arial"/>
@@ -7750,7 +8423,7 @@
       <w:lvlText w:val="o"/>
       <w:lvlJc w:val="left"/>
       <w:pPr>
-        <w:ind w:left="2160" w:firstLine="1800"/>
+        <w:ind w:left="-1940" w:firstLine="1800"/>
       </w:pPr>
       <w:rPr>
         <w:rFonts w:ascii="Arial" w:eastAsia="Arial" w:hAnsi="Arial" w:cs="Arial"/>
@@ -7762,7 +8435,7 @@
       <w:lvlText w:val="▪"/>
       <w:lvlJc w:val="left"/>
       <w:pPr>
-        <w:ind w:left="2880" w:firstLine="2520"/>
+        <w:ind w:left="-1220" w:firstLine="2520"/>
       </w:pPr>
       <w:rPr>
         <w:rFonts w:ascii="Arial" w:eastAsia="Arial" w:hAnsi="Arial" w:cs="Arial"/>
@@ -7774,7 +8447,7 @@
       <w:lvlText w:val="●"/>
       <w:lvlJc w:val="left"/>
       <w:pPr>
-        <w:ind w:left="3600" w:firstLine="3240"/>
+        <w:ind w:left="-500" w:firstLine="3240"/>
       </w:pPr>
       <w:rPr>
         <w:rFonts w:ascii="Arial" w:eastAsia="Arial" w:hAnsi="Arial" w:cs="Arial"/>
@@ -7786,7 +8459,7 @@
       <w:lvlText w:val="o"/>
       <w:lvlJc w:val="left"/>
       <w:pPr>
-        <w:ind w:left="4320" w:firstLine="3960"/>
+        <w:ind w:left="220" w:firstLine="3960"/>
       </w:pPr>
       <w:rPr>
         <w:rFonts w:ascii="Arial" w:eastAsia="Arial" w:hAnsi="Arial" w:cs="Arial"/>
@@ -7798,7 +8471,7 @@
       <w:lvlText w:val="▪"/>
       <w:lvlJc w:val="left"/>
       <w:pPr>
-        <w:ind w:left="5040" w:firstLine="4680"/>
+        <w:ind w:left="940" w:firstLine="4680"/>
       </w:pPr>
       <w:rPr>
         <w:rFonts w:ascii="Arial" w:eastAsia="Arial" w:hAnsi="Arial" w:cs="Arial"/>
@@ -7810,7 +8483,7 @@
       <w:lvlText w:val="●"/>
       <w:lvlJc w:val="left"/>
       <w:pPr>
-        <w:ind w:left="5760" w:firstLine="5400"/>
+        <w:ind w:left="1660" w:firstLine="5400"/>
       </w:pPr>
       <w:rPr>
         <w:rFonts w:ascii="Arial" w:eastAsia="Arial" w:hAnsi="Arial" w:cs="Arial"/>
@@ -7822,7 +8495,7 @@
       <w:lvlText w:val="o"/>
       <w:lvlJc w:val="left"/>
       <w:pPr>
-        <w:ind w:left="6480" w:firstLine="6120"/>
+        <w:ind w:left="2380" w:firstLine="6120"/>
       </w:pPr>
       <w:rPr>
         <w:rFonts w:ascii="Arial" w:eastAsia="Arial" w:hAnsi="Arial" w:cs="Arial"/>
@@ -7834,7 +8507,7 @@
       <w:lvlText w:val="▪"/>
       <w:lvlJc w:val="left"/>
       <w:pPr>
-        <w:ind w:left="7200" w:firstLine="6840"/>
+        <w:ind w:left="3100" w:firstLine="6840"/>
       </w:pPr>
       <w:rPr>
         <w:rFonts w:ascii="Arial" w:eastAsia="Arial" w:hAnsi="Arial" w:cs="Arial"/>

</xml_diff>

<commit_message>
Alinhamento do documento-Plano de Teste
</commit_message>
<xml_diff>
--- a/PT-Plano_de_Testes/PT-Plano_de_Testes.docx.docx
+++ b/PT-Plano_de_Testes/PT-Plano_de_Testes.docx.docx
@@ -255,10 +255,13 @@
               <w:keepLines/>
               <w:spacing w:after="120"/>
               <w:jc w:val="center"/>
-            </w:pPr>
-            <w:r>
-              <w:rPr>
-                <w:rFonts w:ascii="Calibri" w:eastAsia="Calibri" w:hAnsi="Calibri" w:cs="Calibri"/>
+              <w:rPr>
+                <w:rFonts w:asciiTheme="minorHAnsi" w:hAnsiTheme="minorHAnsi"/>
+              </w:rPr>
+            </w:pPr>
+            <w:r>
+              <w:rPr>
+                <w:rFonts w:asciiTheme="minorHAnsi" w:eastAsia="Calibri" w:hAnsiTheme="minorHAnsi" w:cs="Calibri"/>
                 <w:b/>
               </w:rPr>
               <w:t>Data</w:t>
@@ -274,10 +277,13 @@
               <w:keepLines/>
               <w:spacing w:after="120"/>
               <w:jc w:val="center"/>
-            </w:pPr>
-            <w:r>
-              <w:rPr>
-                <w:rFonts w:ascii="Calibri" w:eastAsia="Calibri" w:hAnsi="Calibri" w:cs="Calibri"/>
+              <w:rPr>
+                <w:rFonts w:asciiTheme="minorHAnsi" w:hAnsiTheme="minorHAnsi"/>
+              </w:rPr>
+            </w:pPr>
+            <w:r>
+              <w:rPr>
+                <w:rFonts w:asciiTheme="minorHAnsi" w:eastAsia="Calibri" w:hAnsiTheme="minorHAnsi" w:cs="Calibri"/>
                 <w:b/>
               </w:rPr>
               <w:t>Descrição</w:t>
@@ -293,10 +299,13 @@
               <w:keepLines/>
               <w:spacing w:after="120"/>
               <w:jc w:val="center"/>
-            </w:pPr>
-            <w:r>
-              <w:rPr>
-                <w:rFonts w:ascii="Calibri" w:eastAsia="Calibri" w:hAnsi="Calibri" w:cs="Calibri"/>
+              <w:rPr>
+                <w:rFonts w:asciiTheme="minorHAnsi" w:hAnsiTheme="minorHAnsi"/>
+              </w:rPr>
+            </w:pPr>
+            <w:r>
+              <w:rPr>
+                <w:rFonts w:asciiTheme="minorHAnsi" w:eastAsia="Calibri" w:hAnsiTheme="minorHAnsi" w:cs="Calibri"/>
                 <w:b/>
               </w:rPr>
               <w:t>Autor</w:t>
@@ -314,10 +323,13 @@
               <w:keepLines/>
               <w:spacing w:after="120"/>
               <w:jc w:val="center"/>
-            </w:pPr>
-            <w:r>
-              <w:rPr>
-                <w:rFonts w:ascii="Calibri" w:eastAsia="Calibri" w:hAnsi="Calibri" w:cs="Calibri"/>
+              <w:rPr>
+                <w:rFonts w:asciiTheme="minorHAnsi" w:hAnsiTheme="minorHAnsi"/>
+              </w:rPr>
+            </w:pPr>
+            <w:r>
+              <w:rPr>
+                <w:rFonts w:asciiTheme="minorHAnsi" w:eastAsia="Calibri" w:hAnsiTheme="minorHAnsi" w:cs="Calibri"/>
               </w:rPr>
               <w:t>25/04/2015</w:t>
             </w:r>
@@ -332,10 +344,13 @@
               <w:keepLines/>
               <w:spacing w:after="120"/>
               <w:jc w:val="center"/>
-            </w:pPr>
-            <w:r>
-              <w:rPr>
-                <w:rFonts w:ascii="Calibri" w:eastAsia="Calibri" w:hAnsi="Calibri" w:cs="Calibri"/>
+              <w:rPr>
+                <w:rFonts w:asciiTheme="minorHAnsi" w:hAnsiTheme="minorHAnsi"/>
+              </w:rPr>
+            </w:pPr>
+            <w:r>
+              <w:rPr>
+                <w:rFonts w:asciiTheme="minorHAnsi" w:eastAsia="Calibri" w:hAnsiTheme="minorHAnsi" w:cs="Calibri"/>
               </w:rPr>
               <w:t>Release Inicial</w:t>
             </w:r>
@@ -377,11 +392,20 @@
               <w:keepLines/>
               <w:spacing w:after="120"/>
               <w:jc w:val="center"/>
-            </w:pPr>
-            <w:r>
+              <w:rPr>
+                <w:rFonts w:asciiTheme="minorHAnsi" w:hAnsiTheme="minorHAnsi"/>
+              </w:rPr>
+            </w:pPr>
+            <w:r>
+              <w:rPr>
+                <w:rFonts w:asciiTheme="minorHAnsi" w:hAnsiTheme="minorHAnsi"/>
+              </w:rPr>
               <w:t>02</w:t>
             </w:r>
             <w:r>
+              <w:rPr>
+                <w:rFonts w:asciiTheme="minorHAnsi" w:hAnsiTheme="minorHAnsi"/>
+              </w:rPr>
               <w:t>/06/2015</w:t>
             </w:r>
           </w:p>
@@ -409,7 +433,13 @@
               <w:rPr>
                 <w:rFonts w:asciiTheme="minorHAnsi" w:hAnsiTheme="minorHAnsi"/>
               </w:rPr>
-              <w:t xml:space="preserve">Requisitos, </w:t>
+              <w:t>Requisitos e</w:t>
+            </w:r>
+            <w:r>
+              <w:rPr>
+                <w:rFonts w:asciiTheme="minorHAnsi" w:hAnsiTheme="minorHAnsi"/>
+              </w:rPr>
+              <w:t xml:space="preserve"> </w:t>
             </w:r>
             <w:proofErr w:type="gramStart"/>
             <w:r>
@@ -473,8 +503,14 @@
               <w:keepLines/>
               <w:spacing w:after="120"/>
               <w:jc w:val="center"/>
-            </w:pPr>
-            <w:r>
+              <w:rPr>
+                <w:rFonts w:asciiTheme="minorHAnsi" w:hAnsiTheme="minorHAnsi"/>
+              </w:rPr>
+            </w:pPr>
+            <w:r>
+              <w:rPr>
+                <w:rFonts w:asciiTheme="minorHAnsi" w:hAnsiTheme="minorHAnsi"/>
+              </w:rPr>
               <w:t>03/06/2015</w:t>
             </w:r>
           </w:p>
@@ -521,7 +557,13 @@
         </w:tc>
       </w:tr>
     </w:tbl>
-    <w:p/>
+    <w:p>
+      <w:pPr>
+        <w:rPr>
+          <w:rFonts w:asciiTheme="minorHAnsi" w:hAnsiTheme="minorHAnsi"/>
+        </w:rPr>
+      </w:pPr>
+    </w:p>
     <w:p>
       <w:r>
         <w:br w:type="page"/>
@@ -3790,13 +3832,6 @@
           <w:rFonts w:ascii="Calibri" w:eastAsia="Calibri" w:hAnsi="Calibri" w:cs="Calibri"/>
           <w:sz w:val="22"/>
         </w:rPr>
-        <w:t xml:space="preserve">   </w:t>
-      </w:r>
-      <w:r>
-        <w:rPr>
-          <w:rFonts w:ascii="Calibri" w:eastAsia="Calibri" w:hAnsi="Calibri" w:cs="Calibri"/>
-          <w:sz w:val="22"/>
-        </w:rPr>
         <w:t>Verificar se os testes estão se baseando pelo caso de uso</w:t>
       </w:r>
     </w:p>
@@ -3822,7 +3857,7 @@
           <w:rFonts w:ascii="Calibri" w:eastAsia="Calibri" w:hAnsi="Calibri" w:cs="Calibri"/>
           <w:sz w:val="22"/>
         </w:rPr>
-        <w:t xml:space="preserve">   </w:t>
+        <w:t xml:space="preserve"> </w:t>
       </w:r>
       <w:r>
         <w:rPr>
@@ -3892,7 +3927,7 @@
           <w:rFonts w:ascii="Calibri" w:eastAsia="Calibri" w:hAnsi="Calibri" w:cs="Calibri"/>
           <w:sz w:val="22"/>
         </w:rPr>
-        <w:t xml:space="preserve">   </w:t>
+        <w:t xml:space="preserve"> </w:t>
       </w:r>
       <w:r>
         <w:rPr>
@@ -3924,7 +3959,7 @@
           <w:numId w:val="4"/>
         </w:numPr>
         <w:tabs>
-          <w:tab w:val="left" w:pos="993"/>
+          <w:tab w:val="left" w:pos="851"/>
         </w:tabs>
         <w:spacing w:after="120"/>
         <w:ind w:left="709" w:firstLine="0"/>
@@ -3962,8 +3997,11 @@
           <w:ilvl w:val="0"/>
           <w:numId w:val="8"/>
         </w:numPr>
+        <w:tabs>
+          <w:tab w:val="left" w:pos="851"/>
+        </w:tabs>
         <w:spacing w:after="120"/>
-        <w:ind w:left="993" w:hanging="360"/>
+        <w:ind w:left="709" w:firstLine="0"/>
         <w:contextualSpacing/>
         <w:jc w:val="both"/>
         <w:rPr>
@@ -3985,8 +4023,11 @@
           <w:ilvl w:val="0"/>
           <w:numId w:val="8"/>
         </w:numPr>
+        <w:tabs>
+          <w:tab w:val="left" w:pos="851"/>
+        </w:tabs>
         <w:spacing w:after="120"/>
-        <w:ind w:hanging="360"/>
+        <w:ind w:left="709" w:firstLine="11"/>
         <w:contextualSpacing/>
         <w:jc w:val="both"/>
         <w:rPr>
@@ -3998,7 +4039,32 @@
           <w:rFonts w:ascii="Calibri" w:eastAsia="Calibri" w:hAnsi="Calibri" w:cs="Calibri"/>
           <w:sz w:val="22"/>
         </w:rPr>
-        <w:t>Verificar se só administrador tem direitos de editar ou excluir um usuário, e editar componentes e peças, i</w:t>
+        <w:t xml:space="preserve">Verificar se só administrador tem direitos de editar ou excluir um usuário, e editar componentes e </w:t>
+      </w:r>
+      <w:proofErr w:type="spellStart"/>
+      <w:proofErr w:type="gramStart"/>
+      <w:r>
+        <w:rPr>
+          <w:rFonts w:ascii="Calibri" w:eastAsia="Calibri" w:hAnsi="Calibri" w:cs="Calibri"/>
+          <w:sz w:val="22"/>
+        </w:rPr>
+        <w:t>peças,</w:t>
+      </w:r>
+      <w:proofErr w:type="gramEnd"/>
+      <w:r>
+        <w:rPr>
+          <w:rFonts w:ascii="Calibri" w:eastAsia="Calibri" w:hAnsi="Calibri" w:cs="Calibri"/>
+          <w:sz w:val="22"/>
+        </w:rPr>
+        <w:t>as</w:t>
+      </w:r>
+      <w:proofErr w:type="spellEnd"/>
+      <w:r>
+        <w:rPr>
+          <w:rFonts w:ascii="Calibri" w:eastAsia="Calibri" w:hAnsi="Calibri" w:cs="Calibri"/>
+          <w:sz w:val="22"/>
+        </w:rPr>
+        <w:t xml:space="preserve"> i</w:t>
       </w:r>
       <w:r>
         <w:rPr>
@@ -4033,13 +4099,7 @@
           <w:rFonts w:ascii="Calibri" w:eastAsia="Calibri" w:hAnsi="Calibri" w:cs="Calibri"/>
           <w:sz w:val="22"/>
         </w:rPr>
-        <w:t xml:space="preserve">  </w:t>
-      </w:r>
-      <w:r>
-        <w:rPr>
-          <w:sz w:val="14"/>
-        </w:rPr>
-        <w:t xml:space="preserve">  </w:t>
+        <w:t xml:space="preserve"> </w:t>
       </w:r>
     </w:p>
     <w:p>
@@ -4063,6 +4123,9 @@
           <w:ilvl w:val="0"/>
           <w:numId w:val="3"/>
         </w:numPr>
+        <w:tabs>
+          <w:tab w:val="left" w:pos="851"/>
+        </w:tabs>
         <w:ind w:left="709" w:firstLine="0"/>
         <w:jc w:val="both"/>
         <w:rPr>
@@ -4082,6 +4145,13 @@
           <w:sz w:val="22"/>
         </w:rPr>
         <w:t xml:space="preserve">            </w:t>
+      </w:r>
+      <w:r>
+        <w:rPr>
+          <w:rFonts w:ascii="Calibri" w:eastAsia="Calibri" w:hAnsi="Calibri" w:cs="Calibri"/>
+          <w:sz w:val="22"/>
+        </w:rPr>
+        <w:t xml:space="preserve">  </w:t>
       </w:r>
       <w:r>
         <w:rPr>
@@ -4098,6 +4168,9 @@
           <w:ilvl w:val="0"/>
           <w:numId w:val="3"/>
         </w:numPr>
+        <w:tabs>
+          <w:tab w:val="left" w:pos="851"/>
+        </w:tabs>
         <w:spacing w:after="120"/>
         <w:ind w:left="709" w:firstLine="0"/>
         <w:jc w:val="both"/>
@@ -4136,6 +4209,32 @@
         <w:t>Performance</w:t>
       </w:r>
       <w:proofErr w:type="gramEnd"/>
+    </w:p>
+    <w:p>
+      <w:pPr>
+        <w:keepLines/>
+        <w:numPr>
+          <w:ilvl w:val="0"/>
+          <w:numId w:val="1"/>
+        </w:numPr>
+        <w:tabs>
+          <w:tab w:val="left" w:pos="1276"/>
+          <w:tab w:val="left" w:pos="1418"/>
+        </w:tabs>
+        <w:spacing w:after="120"/>
+        <w:ind w:left="851" w:hanging="131"/>
+        <w:jc w:val="both"/>
+        <w:rPr>
+          <w:sz w:val="22"/>
+        </w:rPr>
+      </w:pPr>
+      <w:r>
+        <w:rPr>
+          <w:rFonts w:ascii="Calibri" w:eastAsia="Calibri" w:hAnsi="Calibri" w:cs="Calibri"/>
+          <w:sz w:val="22"/>
+        </w:rPr>
+        <w:t>Verificar o tempo de resposta a cada consulta ao banco de dados.</w:t>
+      </w:r>
     </w:p>
     <w:p>
       <w:pPr>
@@ -4145,42 +4244,137 @@
           <w:numId w:val="1"/>
         </w:numPr>
         <w:spacing w:after="120"/>
-        <w:ind w:hanging="360"/>
+        <w:ind w:left="851" w:hanging="142"/>
         <w:jc w:val="both"/>
         <w:rPr>
-          <w:sz w:val="22"/>
-        </w:rPr>
-      </w:pPr>
-      <w:r>
-        <w:rPr>
-          <w:rFonts w:ascii="Calibri" w:eastAsia="Calibri" w:hAnsi="Calibri" w:cs="Calibri"/>
-          <w:sz w:val="22"/>
-        </w:rPr>
-        <w:t>Verificar o tempo de resposta a cada consulta ao banco de dados.</w:t>
+          <w:rFonts w:ascii="Calibri" w:eastAsia="Calibri" w:hAnsi="Calibri" w:cs="Calibri"/>
+          <w:sz w:val="22"/>
+        </w:rPr>
+      </w:pPr>
+      <w:r>
+        <w:rPr>
+          <w:rFonts w:ascii="Calibri" w:eastAsia="Calibri" w:hAnsi="Calibri" w:cs="Calibri"/>
+          <w:sz w:val="22"/>
+        </w:rPr>
+        <w:t>Verificar como o sistema se comportará depois de algum tempo de uso</w:t>
+      </w:r>
+      <w:r>
+        <w:rPr>
+          <w:rFonts w:ascii="Calibri" w:eastAsia="Calibri" w:hAnsi="Calibri" w:cs="Calibri"/>
+          <w:sz w:val="22"/>
+        </w:rPr>
+        <w:t>.</w:t>
       </w:r>
     </w:p>
     <w:p>
       <w:pPr>
         <w:keepLines/>
-        <w:numPr>
-          <w:ilvl w:val="0"/>
-          <w:numId w:val="1"/>
-        </w:numPr>
         <w:spacing w:after="120"/>
-        <w:ind w:hanging="360"/>
         <w:jc w:val="both"/>
         <w:rPr>
           <w:rFonts w:ascii="Calibri" w:eastAsia="Calibri" w:hAnsi="Calibri" w:cs="Calibri"/>
           <w:sz w:val="22"/>
         </w:rPr>
       </w:pPr>
-      <w:r>
-        <w:rPr>
-          <w:rFonts w:ascii="Calibri" w:eastAsia="Calibri" w:hAnsi="Calibri" w:cs="Calibri"/>
-          <w:sz w:val="22"/>
-        </w:rPr>
-        <w:t>Verificar como o sistema se comportará depois de algum tempo de uso</w:t>
-      </w:r>
+    </w:p>
+    <w:p>
+      <w:pPr>
+        <w:keepLines/>
+        <w:spacing w:after="120"/>
+        <w:jc w:val="both"/>
+        <w:rPr>
+          <w:rFonts w:ascii="Calibri" w:eastAsia="Calibri" w:hAnsi="Calibri" w:cs="Calibri"/>
+          <w:sz w:val="22"/>
+        </w:rPr>
+      </w:pPr>
+    </w:p>
+    <w:p>
+      <w:pPr>
+        <w:keepLines/>
+        <w:spacing w:after="120"/>
+        <w:jc w:val="both"/>
+        <w:rPr>
+          <w:rFonts w:ascii="Calibri" w:eastAsia="Calibri" w:hAnsi="Calibri" w:cs="Calibri"/>
+          <w:sz w:val="22"/>
+        </w:rPr>
+      </w:pPr>
+    </w:p>
+    <w:p>
+      <w:pPr>
+        <w:keepLines/>
+        <w:spacing w:after="120"/>
+        <w:jc w:val="both"/>
+        <w:rPr>
+          <w:rFonts w:ascii="Calibri" w:eastAsia="Calibri" w:hAnsi="Calibri" w:cs="Calibri"/>
+          <w:sz w:val="22"/>
+        </w:rPr>
+      </w:pPr>
+    </w:p>
+    <w:p>
+      <w:pPr>
+        <w:keepLines/>
+        <w:spacing w:after="120"/>
+        <w:jc w:val="both"/>
+        <w:rPr>
+          <w:rFonts w:ascii="Calibri" w:eastAsia="Calibri" w:hAnsi="Calibri" w:cs="Calibri"/>
+          <w:sz w:val="22"/>
+        </w:rPr>
+      </w:pPr>
+    </w:p>
+    <w:p>
+      <w:pPr>
+        <w:keepLines/>
+        <w:spacing w:after="120"/>
+        <w:jc w:val="both"/>
+        <w:rPr>
+          <w:rFonts w:ascii="Calibri" w:eastAsia="Calibri" w:hAnsi="Calibri" w:cs="Calibri"/>
+          <w:sz w:val="22"/>
+        </w:rPr>
+      </w:pPr>
+    </w:p>
+    <w:p>
+      <w:pPr>
+        <w:keepLines/>
+        <w:spacing w:after="120"/>
+        <w:jc w:val="both"/>
+        <w:rPr>
+          <w:rFonts w:ascii="Calibri" w:eastAsia="Calibri" w:hAnsi="Calibri" w:cs="Calibri"/>
+          <w:sz w:val="22"/>
+        </w:rPr>
+      </w:pPr>
+    </w:p>
+    <w:p>
+      <w:pPr>
+        <w:keepLines/>
+        <w:spacing w:after="120"/>
+        <w:jc w:val="both"/>
+        <w:rPr>
+          <w:rFonts w:ascii="Calibri" w:eastAsia="Calibri" w:hAnsi="Calibri" w:cs="Calibri"/>
+          <w:sz w:val="22"/>
+        </w:rPr>
+      </w:pPr>
+    </w:p>
+    <w:p>
+      <w:pPr>
+        <w:keepLines/>
+        <w:spacing w:after="120"/>
+        <w:jc w:val="both"/>
+        <w:rPr>
+          <w:rFonts w:ascii="Calibri" w:eastAsia="Calibri" w:hAnsi="Calibri" w:cs="Calibri"/>
+          <w:sz w:val="22"/>
+        </w:rPr>
+      </w:pPr>
+    </w:p>
+    <w:p>
+      <w:pPr>
+        <w:keepLines/>
+        <w:spacing w:after="120"/>
+        <w:jc w:val="both"/>
+        <w:rPr>
+          <w:rFonts w:ascii="Calibri" w:eastAsia="Calibri" w:hAnsi="Calibri" w:cs="Calibri"/>
+          <w:sz w:val="22"/>
+        </w:rPr>
+      </w:pPr>
     </w:p>
     <w:p>
       <w:pPr>
@@ -4201,6 +4395,7 @@
           <w:rFonts w:ascii="Calibri" w:eastAsia="Calibri" w:hAnsi="Calibri" w:cs="Calibri"/>
           <w:sz w:val="26"/>
         </w:rPr>
+        <w:lastRenderedPageBreak/>
         <w:t>Estratégia de Teste</w:t>
       </w:r>
     </w:p>
@@ -4218,7 +4413,6 @@
         <w:t>Tipos de Teste</w:t>
       </w:r>
     </w:p>
-    <w:p/>
     <w:p>
       <w:pPr>
         <w:pStyle w:val="Ttulo3"/>
@@ -4462,7 +4656,6 @@
                 <w:rFonts w:ascii="Calibri" w:eastAsia="Calibri" w:hAnsi="Calibri" w:cs="Calibri"/>
                 <w:sz w:val="22"/>
               </w:rPr>
-              <w:lastRenderedPageBreak/>
               <w:t>Considerações Especiais:</w:t>
             </w:r>
           </w:p>
@@ -4957,6 +5150,7 @@
                 <w:rFonts w:ascii="Calibri" w:eastAsia="Calibri" w:hAnsi="Calibri" w:cs="Calibri"/>
                 <w:sz w:val="22"/>
               </w:rPr>
+              <w:lastRenderedPageBreak/>
               <w:t>Considerações Especiais:</w:t>
             </w:r>
           </w:p>
@@ -5149,7 +5343,6 @@
                 <w:rFonts w:ascii="Calibri" w:eastAsia="Calibri" w:hAnsi="Calibri" w:cs="Calibri"/>
                 <w:sz w:val="22"/>
               </w:rPr>
-              <w:lastRenderedPageBreak/>
               <w:t>Critério de Finalização:</w:t>
             </w:r>
           </w:p>
@@ -5472,6 +5665,12 @@
       <w:bookmarkEnd w:id="29"/>
       <w:bookmarkEnd w:id="30"/>
     </w:p>
+    <w:p/>
+    <w:p/>
+    <w:p/>
+    <w:p/>
+    <w:p/>
+    <w:p/>
     <w:p>
       <w:pPr>
         <w:pStyle w:val="Ttulo2"/>
@@ -5484,6 +5683,7 @@
           <w:rFonts w:ascii="Calibri" w:eastAsia="Calibri" w:hAnsi="Calibri" w:cs="Calibri"/>
           <w:sz w:val="22"/>
         </w:rPr>
+        <w:lastRenderedPageBreak/>
         <w:t>Ferramentas</w:t>
       </w:r>
     </w:p>
@@ -6179,6 +6379,7 @@
           <w:rFonts w:ascii="Calibri" w:eastAsia="Calibri" w:hAnsi="Calibri" w:cs="Calibri"/>
           <w:sz w:val="26"/>
         </w:rPr>
+        <w:lastRenderedPageBreak/>
         <w:t>Requisitos de suspensão e retomada</w:t>
       </w:r>
     </w:p>
@@ -6992,7 +7193,6 @@
           <w:rFonts w:ascii="Calibri" w:eastAsia="Calibri" w:hAnsi="Calibri" w:cs="Calibri"/>
           <w:sz w:val="26"/>
         </w:rPr>
-        <w:lastRenderedPageBreak/>
         <w:t>Responsabilidades</w:t>
       </w:r>
     </w:p>
@@ -7137,11 +7337,9 @@
             <w:r>
               <w:t xml:space="preserve">Coletar e gerenciar os dados </w:t>
             </w:r>
-            <w:proofErr w:type="gramStart"/>
-            <w:r>
-              <w:t>do testes</w:t>
-            </w:r>
-            <w:proofErr w:type="gramEnd"/>
+            <w:r>
+              <w:t>dos testes</w:t>
+            </w:r>
           </w:p>
           <w:p>
             <w:pPr>
@@ -7207,13 +7405,19 @@
                 <w:numId w:val="10"/>
               </w:numPr>
             </w:pPr>
+            <w:r>
+              <w:t xml:space="preserve">Programar </w:t>
+            </w:r>
+            <w:r>
+              <w:t>testes</w:t>
+            </w:r>
             <w:proofErr w:type="gramStart"/>
             <w:r>
-              <w:t>Implementar</w:t>
+              <w:t xml:space="preserve">  </w:t>
             </w:r>
             <w:proofErr w:type="gramEnd"/>
             <w:r>
-              <w:t xml:space="preserve">  testes  individuais</w:t>
+              <w:t>individuais</w:t>
             </w:r>
           </w:p>
           <w:p>
@@ -7239,11 +7443,9 @@
             <w:r>
               <w:t xml:space="preserve">Registrar </w:t>
             </w:r>
-            <w:proofErr w:type="gramStart"/>
-            <w:r>
-              <w:t>o resultados</w:t>
-            </w:r>
-            <w:proofErr w:type="gramEnd"/>
+            <w:r>
+              <w:t>os resultados</w:t>
+            </w:r>
             <w:r>
               <w:t xml:space="preserve"> desse teste</w:t>
             </w:r>
@@ -7259,11 +7461,9 @@
             <w:r>
               <w:t xml:space="preserve">Documentar os </w:t>
             </w:r>
-            <w:proofErr w:type="gramStart"/>
-            <w:r>
-              <w:t>problemas(</w:t>
-            </w:r>
-            <w:proofErr w:type="gramEnd"/>
+            <w:r>
+              <w:t>problemas (</w:t>
+            </w:r>
             <w:r>
               <w:t>erros)</w:t>
             </w:r>
@@ -7445,10 +7645,6 @@
       </w:r>
     </w:p>
     <w:p/>
-    <w:p/>
-    <w:p/>
-    <w:p/>
-    <w:p/>
     <w:tbl>
       <w:tblPr>
         <w:tblStyle w:val="Tabelacomgrade"/>
@@ -7482,7 +7678,6 @@
                 <w:lang w:eastAsia="en-US"/>
               </w:rPr>
             </w:pPr>
-            <w:bookmarkStart w:id="40" w:name="_GoBack" w:colFirst="0" w:colLast="2"/>
             <w:r>
               <w:rPr>
                 <w:rFonts w:asciiTheme="minorHAnsi" w:hAnsiTheme="minorHAnsi"/>
@@ -8246,6 +8441,8 @@
             </w:r>
           </w:p>
         </w:tc>
+        <w:bookmarkStart w:id="40" w:name="_GoBack"/>
+        <w:bookmarkEnd w:id="40"/>
       </w:tr>
       <w:tr>
         <w:tc>
@@ -8722,7 +8919,7 @@
               <w:bottom w:val="single" w:sz="4" w:space="0" w:color="auto"/>
               <w:right w:val="single" w:sz="4" w:space="0" w:color="auto"/>
             </w:tcBorders>
-            <w:shd w:val="clear" w:color="auto" w:fill="F2F2F2" w:themeFill="background1" w:themeFillShade="F2"/>
+            <w:shd w:val="clear" w:color="auto" w:fill="A6A6A6" w:themeFill="background1" w:themeFillShade="A6"/>
             <w:hideMark/>
           </w:tcPr>
           <w:p>
@@ -8815,7 +9012,7 @@
               <w:bottom w:val="single" w:sz="4" w:space="0" w:color="auto"/>
               <w:right w:val="single" w:sz="4" w:space="0" w:color="auto"/>
             </w:tcBorders>
-            <w:shd w:val="clear" w:color="auto" w:fill="F2F2F2" w:themeFill="background1" w:themeFillShade="F2"/>
+            <w:shd w:val="clear" w:color="auto" w:fill="808080" w:themeFill="background1" w:themeFillShade="80"/>
             <w:hideMark/>
           </w:tcPr>
           <w:p>
@@ -8898,7 +9095,6 @@
           </w:p>
         </w:tc>
       </w:tr>
-      <w:bookmarkEnd w:id="40"/>
     </w:tbl>
     <w:p/>
     <w:p/>
@@ -9420,7 +9616,7 @@
       <w:lvlText w:val="▪"/>
       <w:lvlJc w:val="left"/>
       <w:pPr>
-        <w:ind w:left="1080" w:firstLine="720"/>
+        <w:ind w:left="-1146" w:firstLine="720"/>
       </w:pPr>
       <w:rPr>
         <w:rFonts w:ascii="Arial" w:eastAsia="Arial" w:hAnsi="Arial" w:cs="Arial"/>
@@ -9432,7 +9628,7 @@
       <w:lvlText w:val="o"/>
       <w:lvlJc w:val="left"/>
       <w:pPr>
-        <w:ind w:left="1800" w:firstLine="1440"/>
+        <w:ind w:left="-426" w:firstLine="1440"/>
       </w:pPr>
       <w:rPr>
         <w:rFonts w:ascii="Arial" w:eastAsia="Arial" w:hAnsi="Arial" w:cs="Arial"/>
@@ -9444,7 +9640,7 @@
       <w:lvlText w:val="▪"/>
       <w:lvlJc w:val="left"/>
       <w:pPr>
-        <w:ind w:left="2520" w:firstLine="2160"/>
+        <w:ind w:left="294" w:firstLine="2160"/>
       </w:pPr>
       <w:rPr>
         <w:rFonts w:ascii="Arial" w:eastAsia="Arial" w:hAnsi="Arial" w:cs="Arial"/>
@@ -9456,7 +9652,7 @@
       <w:lvlText w:val="●"/>
       <w:lvlJc w:val="left"/>
       <w:pPr>
-        <w:ind w:left="3240" w:firstLine="2880"/>
+        <w:ind w:left="1014" w:firstLine="2880"/>
       </w:pPr>
       <w:rPr>
         <w:rFonts w:ascii="Arial" w:eastAsia="Arial" w:hAnsi="Arial" w:cs="Arial"/>
@@ -9468,7 +9664,7 @@
       <w:lvlText w:val="o"/>
       <w:lvlJc w:val="left"/>
       <w:pPr>
-        <w:ind w:left="3960" w:firstLine="3600"/>
+        <w:ind w:left="1734" w:firstLine="3600"/>
       </w:pPr>
       <w:rPr>
         <w:rFonts w:ascii="Arial" w:eastAsia="Arial" w:hAnsi="Arial" w:cs="Arial"/>
@@ -9480,7 +9676,7 @@
       <w:lvlText w:val="▪"/>
       <w:lvlJc w:val="left"/>
       <w:pPr>
-        <w:ind w:left="4680" w:firstLine="4320"/>
+        <w:ind w:left="2454" w:firstLine="4320"/>
       </w:pPr>
       <w:rPr>
         <w:rFonts w:ascii="Arial" w:eastAsia="Arial" w:hAnsi="Arial" w:cs="Arial"/>
@@ -9492,7 +9688,7 @@
       <w:lvlText w:val="●"/>
       <w:lvlJc w:val="left"/>
       <w:pPr>
-        <w:ind w:left="5400" w:firstLine="5040"/>
+        <w:ind w:left="3174" w:firstLine="5040"/>
       </w:pPr>
       <w:rPr>
         <w:rFonts w:ascii="Arial" w:eastAsia="Arial" w:hAnsi="Arial" w:cs="Arial"/>
@@ -9504,7 +9700,7 @@
       <w:lvlText w:val="o"/>
       <w:lvlJc w:val="left"/>
       <w:pPr>
-        <w:ind w:left="6120" w:firstLine="5760"/>
+        <w:ind w:left="3894" w:firstLine="5760"/>
       </w:pPr>
       <w:rPr>
         <w:rFonts w:ascii="Arial" w:eastAsia="Arial" w:hAnsi="Arial" w:cs="Arial"/>
@@ -9516,7 +9712,7 @@
       <w:lvlText w:val="▪"/>
       <w:lvlJc w:val="left"/>
       <w:pPr>
-        <w:ind w:left="6840" w:firstLine="6480"/>
+        <w:ind w:left="4614" w:firstLine="6480"/>
       </w:pPr>
       <w:rPr>
         <w:rFonts w:ascii="Arial" w:eastAsia="Arial" w:hAnsi="Arial" w:cs="Arial"/>

</xml_diff>